<commit_message>
cambios en controlador para crear rfc verificadores y usarlo
</commit_message>
<xml_diff>
--- a/storage/app/templates/Anexo30/Certificado/CERTIFICADO.docx
+++ b/storage/app/templates/Anexo30/Certificado/CERTIFICADO.docx
@@ -331,7 +331,17 @@
                 <w:sz w:val="16"/>
                 <w:szCs w:val="16"/>
               </w:rPr>
-              <w:t>EN EL</w:t>
+              <w:t xml:space="preserve">EN </w:t>
+            </w:r>
+            <w:proofErr w:type="gramStart"/>
+            <w:r>
+              <w:rPr>
+                <w:rFonts w:ascii="Montserrat" w:hAnsi="Montserrat"/>
+                <w:b/>
+                <w:sz w:val="16"/>
+                <w:szCs w:val="16"/>
+              </w:rPr>
+              <w:t>EL</w:t>
             </w:r>
             <w:r>
               <w:rPr>
@@ -342,6 +352,7 @@
               </w:rPr>
               <w:t xml:space="preserve"> RFC</w:t>
             </w:r>
+            <w:proofErr w:type="gramEnd"/>
           </w:p>
         </w:tc>
       </w:tr>
@@ -2027,7 +2038,17 @@
                 <w:sz w:val="16"/>
                 <w:szCs w:val="16"/>
               </w:rPr>
-              <w:t>EN EL</w:t>
+              <w:t xml:space="preserve">EN </w:t>
+            </w:r>
+            <w:proofErr w:type="gramStart"/>
+            <w:r>
+              <w:rPr>
+                <w:rFonts w:ascii="Montserrat" w:hAnsi="Montserrat"/>
+                <w:b/>
+                <w:sz w:val="16"/>
+                <w:szCs w:val="16"/>
+              </w:rPr>
+              <w:t>EL</w:t>
             </w:r>
             <w:r>
               <w:rPr>
@@ -2038,6 +2059,7 @@
               </w:rPr>
               <w:t xml:space="preserve"> RFC</w:t>
             </w:r>
+            <w:proofErr w:type="gramEnd"/>
           </w:p>
         </w:tc>
         <w:tc>
@@ -2929,7 +2951,17 @@
                 <w:sz w:val="16"/>
                 <w:szCs w:val="16"/>
               </w:rPr>
-              <w:t>EN EL</w:t>
+              <w:t xml:space="preserve">EN </w:t>
+            </w:r>
+            <w:proofErr w:type="gramStart"/>
+            <w:r>
+              <w:rPr>
+                <w:rFonts w:ascii="Montserrat" w:hAnsi="Montserrat"/>
+                <w:b/>
+                <w:sz w:val="16"/>
+                <w:szCs w:val="16"/>
+              </w:rPr>
+              <w:t>EL</w:t>
             </w:r>
             <w:r>
               <w:rPr>
@@ -2940,6 +2972,7 @@
               </w:rPr>
               <w:t xml:space="preserve"> RFC</w:t>
             </w:r>
+            <w:proofErr w:type="gramEnd"/>
           </w:p>
         </w:tc>
         <w:tc>
@@ -3017,11 +3050,26 @@
             <w:r>
               <w:rPr>
                 <w:rFonts w:ascii="Montserrat" w:hAnsi="Montserrat"/>
-                <w:b/>
-                <w:sz w:val="16"/>
-                <w:szCs w:val="16"/>
-              </w:rPr>
-              <w:t>T</w:t>
+                <w:sz w:val="16"/>
+                <w:szCs w:val="16"/>
+              </w:rPr>
+              <w:t>${</w:t>
+            </w:r>
+            <w:r>
+              <w:rPr>
+                <w:rFonts w:ascii="Montserrat" w:hAnsi="Montserrat"/>
+                <w:sz w:val="16"/>
+                <w:szCs w:val="16"/>
+              </w:rPr>
+              <w:t>p</w:t>
+            </w:r>
+            <w:r>
+              <w:rPr>
+                <w:rFonts w:ascii="Montserrat" w:hAnsi="Montserrat"/>
+                <w:sz w:val="16"/>
+                <w:szCs w:val="16"/>
+              </w:rPr>
+              <w:t>1}</w:t>
             </w:r>
           </w:p>
         </w:tc>
@@ -3051,11 +3099,18 @@
             <w:r>
               <w:rPr>
                 <w:rFonts w:ascii="Montserrat" w:hAnsi="Montserrat"/>
-                <w:b/>
-                <w:sz w:val="16"/>
-                <w:szCs w:val="16"/>
-              </w:rPr>
-              <w:t>S</w:t>
+                <w:sz w:val="16"/>
+                <w:szCs w:val="16"/>
+              </w:rPr>
+              <w:t>${p</w:t>
+            </w:r>
+            <w:r>
+              <w:rPr>
+                <w:rFonts w:ascii="Montserrat" w:hAnsi="Montserrat"/>
+                <w:sz w:val="16"/>
+                <w:szCs w:val="16"/>
+              </w:rPr>
+              <w:t>2}</w:t>
             </w:r>
           </w:p>
         </w:tc>
@@ -3085,11 +3140,18 @@
             <w:r>
               <w:rPr>
                 <w:rFonts w:ascii="Montserrat" w:hAnsi="Montserrat"/>
-                <w:b/>
-                <w:sz w:val="16"/>
-                <w:szCs w:val="16"/>
-              </w:rPr>
-              <w:t>E</w:t>
+                <w:sz w:val="16"/>
+                <w:szCs w:val="16"/>
+              </w:rPr>
+              <w:t>${p</w:t>
+            </w:r>
+            <w:r>
+              <w:rPr>
+                <w:rFonts w:ascii="Montserrat" w:hAnsi="Montserrat"/>
+                <w:sz w:val="16"/>
+                <w:szCs w:val="16"/>
+              </w:rPr>
+              <w:t>3}</w:t>
             </w:r>
           </w:p>
         </w:tc>
@@ -3119,11 +3181,34 @@
             <w:r>
               <w:rPr>
                 <w:rFonts w:ascii="Montserrat" w:hAnsi="Montserrat"/>
-                <w:b/>
-                <w:sz w:val="16"/>
-                <w:szCs w:val="16"/>
-              </w:rPr>
-              <w:t>0</w:t>
+                <w:sz w:val="16"/>
+                <w:szCs w:val="16"/>
+              </w:rPr>
+              <w:t>$</w:t>
+            </w:r>
+            <w:r>
+              <w:rPr>
+                <w:rFonts w:ascii="Montserrat" w:hAnsi="Montserrat"/>
+                <w:sz w:val="16"/>
+                <w:szCs w:val="16"/>
+              </w:rPr>
+              <w:t>{</w:t>
+            </w:r>
+            <w:r>
+              <w:rPr>
+                <w:rFonts w:ascii="Montserrat" w:hAnsi="Montserrat"/>
+                <w:sz w:val="16"/>
+                <w:szCs w:val="16"/>
+              </w:rPr>
+              <w:t>p</w:t>
+            </w:r>
+            <w:r>
+              <w:rPr>
+                <w:rFonts w:ascii="Montserrat" w:hAnsi="Montserrat"/>
+                <w:sz w:val="16"/>
+                <w:szCs w:val="16"/>
+              </w:rPr>
+              <w:t>4}</w:t>
             </w:r>
           </w:p>
         </w:tc>
@@ -3153,11 +3238,18 @@
             <w:r>
               <w:rPr>
                 <w:rFonts w:ascii="Montserrat" w:hAnsi="Montserrat"/>
-                <w:b/>
-                <w:sz w:val="16"/>
-                <w:szCs w:val="16"/>
-              </w:rPr>
-              <w:t>3</w:t>
+                <w:sz w:val="16"/>
+                <w:szCs w:val="16"/>
+              </w:rPr>
+              <w:t>${p</w:t>
+            </w:r>
+            <w:r>
+              <w:rPr>
+                <w:rFonts w:ascii="Montserrat" w:hAnsi="Montserrat"/>
+                <w:sz w:val="16"/>
+                <w:szCs w:val="16"/>
+              </w:rPr>
+              <w:t>5}</w:t>
             </w:r>
           </w:p>
         </w:tc>
@@ -3187,11 +3279,18 @@
             <w:r>
               <w:rPr>
                 <w:rFonts w:ascii="Montserrat" w:hAnsi="Montserrat"/>
-                <w:b/>
-                <w:sz w:val="16"/>
-                <w:szCs w:val="16"/>
-              </w:rPr>
-              <w:t>0</w:t>
+                <w:sz w:val="16"/>
+                <w:szCs w:val="16"/>
+              </w:rPr>
+              <w:t>${p</w:t>
+            </w:r>
+            <w:r>
+              <w:rPr>
+                <w:rFonts w:ascii="Montserrat" w:hAnsi="Montserrat"/>
+                <w:sz w:val="16"/>
+                <w:szCs w:val="16"/>
+              </w:rPr>
+              <w:t>6}</w:t>
             </w:r>
           </w:p>
         </w:tc>
@@ -3221,11 +3320,18 @@
             <w:r>
               <w:rPr>
                 <w:rFonts w:ascii="Montserrat" w:hAnsi="Montserrat"/>
-                <w:b/>
-                <w:sz w:val="16"/>
-                <w:szCs w:val="16"/>
-              </w:rPr>
-              <w:t>1</w:t>
+                <w:sz w:val="16"/>
+                <w:szCs w:val="16"/>
+              </w:rPr>
+              <w:t>${p</w:t>
+            </w:r>
+            <w:r>
+              <w:rPr>
+                <w:rFonts w:ascii="Montserrat" w:hAnsi="Montserrat"/>
+                <w:sz w:val="16"/>
+                <w:szCs w:val="16"/>
+              </w:rPr>
+              <w:t>7}</w:t>
             </w:r>
           </w:p>
         </w:tc>
@@ -3255,11 +3361,18 @@
             <w:r>
               <w:rPr>
                 <w:rFonts w:ascii="Montserrat" w:hAnsi="Montserrat"/>
-                <w:b/>
-                <w:sz w:val="16"/>
-                <w:szCs w:val="16"/>
-              </w:rPr>
-              <w:t>0</w:t>
+                <w:sz w:val="16"/>
+                <w:szCs w:val="16"/>
+              </w:rPr>
+              <w:t>${p</w:t>
+            </w:r>
+            <w:r>
+              <w:rPr>
+                <w:rFonts w:ascii="Montserrat" w:hAnsi="Montserrat"/>
+                <w:sz w:val="16"/>
+                <w:szCs w:val="16"/>
+              </w:rPr>
+              <w:t>8}</w:t>
             </w:r>
           </w:p>
         </w:tc>
@@ -3289,11 +3402,18 @@
             <w:r>
               <w:rPr>
                 <w:rFonts w:ascii="Montserrat" w:hAnsi="Montserrat"/>
-                <w:b/>
-                <w:sz w:val="16"/>
-                <w:szCs w:val="16"/>
-              </w:rPr>
-              <w:t>8</w:t>
+                <w:sz w:val="16"/>
+                <w:szCs w:val="16"/>
+              </w:rPr>
+              <w:t>${p</w:t>
+            </w:r>
+            <w:r>
+              <w:rPr>
+                <w:rFonts w:ascii="Montserrat" w:hAnsi="Montserrat"/>
+                <w:sz w:val="16"/>
+                <w:szCs w:val="16"/>
+              </w:rPr>
+              <w:t>9}</w:t>
             </w:r>
           </w:p>
         </w:tc>
@@ -3323,11 +3443,18 @@
             <w:r>
               <w:rPr>
                 <w:rFonts w:ascii="Montserrat" w:hAnsi="Montserrat"/>
-                <w:b/>
-                <w:sz w:val="16"/>
-                <w:szCs w:val="16"/>
-              </w:rPr>
-              <w:t>2</w:t>
+                <w:sz w:val="16"/>
+                <w:szCs w:val="16"/>
+              </w:rPr>
+              <w:t>${p1</w:t>
+            </w:r>
+            <w:r>
+              <w:rPr>
+                <w:rFonts w:ascii="Montserrat" w:hAnsi="Montserrat"/>
+                <w:sz w:val="16"/>
+                <w:szCs w:val="16"/>
+              </w:rPr>
+              <w:t>0}</w:t>
             </w:r>
           </w:p>
         </w:tc>
@@ -3357,11 +3484,18 @@
             <w:r>
               <w:rPr>
                 <w:rFonts w:ascii="Montserrat" w:hAnsi="Montserrat"/>
-                <w:b/>
-                <w:sz w:val="16"/>
-                <w:szCs w:val="16"/>
-              </w:rPr>
-              <w:t>3</w:t>
+                <w:sz w:val="16"/>
+                <w:szCs w:val="16"/>
+              </w:rPr>
+              <w:t>${p1</w:t>
+            </w:r>
+            <w:r>
+              <w:rPr>
+                <w:rFonts w:ascii="Montserrat" w:hAnsi="Montserrat"/>
+                <w:sz w:val="16"/>
+                <w:szCs w:val="16"/>
+              </w:rPr>
+              <w:t>1}</w:t>
             </w:r>
           </w:p>
         </w:tc>
@@ -3391,11 +3525,18 @@
             <w:r>
               <w:rPr>
                 <w:rFonts w:ascii="Montserrat" w:hAnsi="Montserrat"/>
-                <w:b/>
-                <w:sz w:val="16"/>
-                <w:szCs w:val="16"/>
-              </w:rPr>
-              <w:t>1</w:t>
+                <w:sz w:val="16"/>
+                <w:szCs w:val="16"/>
+              </w:rPr>
+              <w:t>${p1</w:t>
+            </w:r>
+            <w:r>
+              <w:rPr>
+                <w:rFonts w:ascii="Montserrat" w:hAnsi="Montserrat"/>
+                <w:sz w:val="16"/>
+                <w:szCs w:val="16"/>
+              </w:rPr>
+              <w:t>2}</w:t>
             </w:r>
           </w:p>
         </w:tc>
@@ -3422,6 +3563,22 @@
                 <w:szCs w:val="16"/>
               </w:rPr>
             </w:pPr>
+            <w:r>
+              <w:rPr>
+                <w:rFonts w:ascii="Montserrat" w:hAnsi="Montserrat"/>
+                <w:sz w:val="16"/>
+                <w:szCs w:val="16"/>
+              </w:rPr>
+              <w:t>${p1</w:t>
+            </w:r>
+            <w:r>
+              <w:rPr>
+                <w:rFonts w:ascii="Montserrat" w:hAnsi="Montserrat"/>
+                <w:sz w:val="16"/>
+                <w:szCs w:val="16"/>
+              </w:rPr>
+              <w:t>3}</w:t>
+            </w:r>
           </w:p>
         </w:tc>
         <w:tc>
@@ -3557,15 +3714,25 @@
                 <w:sz w:val="16"/>
                 <w:szCs w:val="16"/>
               </w:rPr>
-              <w:t xml:space="preserve">TECNOLOGIAS </w:t>
-            </w:r>
-            <w:r>
-              <w:rPr>
-                <w:rFonts w:ascii="Montserrat" w:hAnsi="Montserrat"/>
-                <w:sz w:val="16"/>
-                <w:szCs w:val="16"/>
-              </w:rPr>
-              <w:t>EN SISTEMAS Y ENLACES SA DE CV</w:t>
+              <w:t>${</w:t>
+            </w:r>
+            <w:proofErr w:type="spellStart"/>
+            <w:r>
+              <w:rPr>
+                <w:rFonts w:ascii="Montserrat" w:hAnsi="Montserrat"/>
+                <w:sz w:val="16"/>
+                <w:szCs w:val="16"/>
+              </w:rPr>
+              <w:t>proveedor_informatico</w:t>
+            </w:r>
+            <w:proofErr w:type="spellEnd"/>
+            <w:r>
+              <w:rPr>
+                <w:rFonts w:ascii="Montserrat" w:hAnsi="Montserrat"/>
+                <w:sz w:val="16"/>
+                <w:szCs w:val="16"/>
+              </w:rPr>
+              <w:t>}</w:t>
             </w:r>
           </w:p>
         </w:tc>
@@ -6624,7 +6791,27 @@
                 <w:sz w:val="16"/>
                 <w:szCs w:val="16"/>
               </w:rPr>
-              <w:t xml:space="preserve"> O UBICACIÓN DE LA ESTACIÓN, TODOS LOS RFC </w:t>
+              <w:t xml:space="preserve"> O UBICACIÓN DE LA ESTACIÓN, </w:t>
+            </w:r>
+            <w:proofErr w:type="gramStart"/>
+            <w:r>
+              <w:rPr>
+                <w:rFonts w:ascii="Montserrat" w:hAnsi="Montserrat"/>
+                <w:bCs/>
+                <w:sz w:val="16"/>
+                <w:szCs w:val="16"/>
+              </w:rPr>
+              <w:t>TODOS LOS RFC</w:t>
+            </w:r>
+            <w:proofErr w:type="gramEnd"/>
+            <w:r>
+              <w:rPr>
+                <w:rFonts w:ascii="Montserrat" w:hAnsi="Montserrat"/>
+                <w:bCs/>
+                <w:sz w:val="16"/>
+                <w:szCs w:val="16"/>
+              </w:rPr>
+              <w:t xml:space="preserve"> </w:t>
             </w:r>
             <w:r>
               <w:rPr>
@@ -9084,7 +9271,16 @@
                 <w:sz w:val="16"/>
                 <w:szCs w:val="16"/>
               </w:rPr>
-              <w:t>EN EL</w:t>
+              <w:t xml:space="preserve">EN </w:t>
+            </w:r>
+            <w:proofErr w:type="gramStart"/>
+            <w:r>
+              <w:rPr>
+                <w:rFonts w:ascii="Montserrat" w:hAnsi="Montserrat"/>
+                <w:sz w:val="16"/>
+                <w:szCs w:val="16"/>
+              </w:rPr>
+              <w:t>EL</w:t>
             </w:r>
             <w:r>
               <w:rPr>
@@ -9094,6 +9290,7 @@
               </w:rPr>
               <w:t xml:space="preserve"> RFC</w:t>
             </w:r>
+            <w:proofErr w:type="gramEnd"/>
           </w:p>
         </w:tc>
       </w:tr>
@@ -9123,13 +9320,23 @@
                 <w:szCs w:val="16"/>
               </w:rPr>
             </w:pPr>
-            <w:r>
-              <w:rPr>
-                <w:rFonts w:ascii="Montserrat" w:hAnsi="Montserrat"/>
-                <w:sz w:val="16"/>
-                <w:szCs w:val="16"/>
-              </w:rPr>
-              <w:t>JOSÉ  EDMUNDO CABRERA VARGAS</w:t>
+            <w:proofErr w:type="gramStart"/>
+            <w:r>
+              <w:rPr>
+                <w:rFonts w:ascii="Montserrat" w:hAnsi="Montserrat"/>
+                <w:sz w:val="16"/>
+                <w:szCs w:val="16"/>
+              </w:rPr>
+              <w:t>JOSÉ  EDMUNDO</w:t>
+            </w:r>
+            <w:proofErr w:type="gramEnd"/>
+            <w:r>
+              <w:rPr>
+                <w:rFonts w:ascii="Montserrat" w:hAnsi="Montserrat"/>
+                <w:sz w:val="16"/>
+                <w:szCs w:val="16"/>
+              </w:rPr>
+              <w:t xml:space="preserve"> CABRERA VARGAS</w:t>
             </w:r>
           </w:p>
         </w:tc>
@@ -10022,7 +10229,16 @@
                 <w:sz w:val="16"/>
                 <w:szCs w:val="16"/>
               </w:rPr>
-              <w:t>EN EL</w:t>
+              <w:t xml:space="preserve">EN </w:t>
+            </w:r>
+            <w:proofErr w:type="gramStart"/>
+            <w:r>
+              <w:rPr>
+                <w:rFonts w:ascii="Montserrat" w:hAnsi="Montserrat"/>
+                <w:sz w:val="16"/>
+                <w:szCs w:val="16"/>
+              </w:rPr>
+              <w:t>EL</w:t>
             </w:r>
             <w:r>
               <w:rPr>
@@ -10032,6 +10248,7 @@
               </w:rPr>
               <w:t xml:space="preserve"> RFC</w:t>
             </w:r>
+            <w:proofErr w:type="gramEnd"/>
           </w:p>
         </w:tc>
       </w:tr>
@@ -10771,7 +10988,23 @@
                 <w:rFonts w:ascii="Montserrat" w:hAnsi="Montserrat"/>
                 <w:szCs w:val="18"/>
               </w:rPr>
-              <w:t xml:space="preserve"> RFC del proveedor, seguido de cinco números únicos y consecutivos que correspondan al orden cronológico de emisión del certificado en el año, seguidos de cuatro números que correspondan al año de emisión del mismo.</w:t>
+              <w:t xml:space="preserve"> RFC del proveedor, seguido de cinco números únicos y consecutivos que correspondan al orden cronológico de emisión del certificado en el año, seguidos de cuatro números que correspondan al año de emisión </w:t>
+            </w:r>
+            <w:proofErr w:type="gramStart"/>
+            <w:r>
+              <w:rPr>
+                <w:rFonts w:ascii="Montserrat" w:hAnsi="Montserrat"/>
+                <w:szCs w:val="18"/>
+              </w:rPr>
+              <w:t>del mismo</w:t>
+            </w:r>
+            <w:proofErr w:type="gramEnd"/>
+            <w:r>
+              <w:rPr>
+                <w:rFonts w:ascii="Montserrat" w:hAnsi="Montserrat"/>
+                <w:szCs w:val="18"/>
+              </w:rPr>
+              <w:t>.</w:t>
             </w:r>
           </w:p>
           <w:p>

</xml_diff>

<commit_message>
Relleno de rfc verificador y nombre
</commit_message>
<xml_diff>
--- a/storage/app/templates/Anexo30/Certificado/CERTIFICADO.docx
+++ b/storage/app/templates/Anexo30/Certificado/CERTIFICADO.docx
@@ -131,7 +131,6 @@
         </w:rPr>
         <w:t>${</w:t>
       </w:r>
-      <w:proofErr w:type="spellStart"/>
       <w:r>
         <w:rPr>
           <w:rFonts w:ascii="Montserrat" w:hAnsi="Montserrat"/>
@@ -140,7 +139,6 @@
         </w:rPr>
         <w:t>fecha_inspeccion</w:t>
       </w:r>
-      <w:proofErr w:type="spellEnd"/>
       <w:r>
         <w:rPr>
           <w:rFonts w:ascii="Montserrat" w:hAnsi="Montserrat"/>
@@ -245,14 +243,6 @@
                 <w:szCs w:val="16"/>
               </w:rPr>
               <w:tab/>
-            </w:r>
-            <w:r>
-              <w:rPr>
-                <w:rFonts w:ascii="Montserrat" w:hAnsi="Montserrat"/>
-                <w:b/>
-                <w:sz w:val="16"/>
-                <w:szCs w:val="16"/>
-              </w:rPr>
               <w:t xml:space="preserve">DATOS DE IDENTIFICACIÓN </w:t>
             </w:r>
             <w:r>
@@ -331,17 +321,7 @@
                 <w:sz w:val="16"/>
                 <w:szCs w:val="16"/>
               </w:rPr>
-              <w:t xml:space="preserve">EN </w:t>
-            </w:r>
-            <w:proofErr w:type="gramStart"/>
-            <w:r>
-              <w:rPr>
-                <w:rFonts w:ascii="Montserrat" w:hAnsi="Montserrat"/>
-                <w:b/>
-                <w:sz w:val="16"/>
-                <w:szCs w:val="16"/>
-              </w:rPr>
-              <w:t>EL</w:t>
+              <w:t>EN EL</w:t>
             </w:r>
             <w:r>
               <w:rPr>
@@ -352,7 +332,6 @@
               </w:rPr>
               <w:t xml:space="preserve"> RFC</w:t>
             </w:r>
-            <w:proofErr w:type="gramEnd"/>
           </w:p>
         </w:tc>
       </w:tr>
@@ -1175,25 +1154,7 @@
                 <w:sz w:val="16"/>
                 <w:szCs w:val="16"/>
               </w:rPr>
-              <w:t>${</w:t>
-            </w:r>
-            <w:proofErr w:type="spellStart"/>
-            <w:r>
-              <w:rPr>
-                <w:rFonts w:ascii="Montserrat" w:hAnsi="Montserrat"/>
-                <w:sz w:val="16"/>
-                <w:szCs w:val="16"/>
-              </w:rPr>
-              <w:t>razon_social</w:t>
-            </w:r>
-            <w:proofErr w:type="spellEnd"/>
-            <w:r>
-              <w:rPr>
-                <w:rFonts w:ascii="Montserrat" w:hAnsi="Montserrat"/>
-                <w:sz w:val="16"/>
-                <w:szCs w:val="16"/>
-              </w:rPr>
-              <w:t>}</w:t>
+              <w:t>${razon_social}</w:t>
             </w:r>
           </w:p>
         </w:tc>
@@ -1220,16 +1181,14 @@
                 <w:b/>
                 <w:sz w:val="16"/>
                 <w:szCs w:val="16"/>
-                <w:highlight w:val="yellow"/>
-              </w:rPr>
-            </w:pPr>
-            <w:r>
-              <w:rPr>
-                <w:rFonts w:ascii="Montserrat" w:hAnsi="Montserrat"/>
-                <w:b/>
-                <w:sz w:val="16"/>
-                <w:szCs w:val="16"/>
-                <w:highlight w:val="yellow"/>
+              </w:rPr>
+            </w:pPr>
+            <w:r>
+              <w:rPr>
+                <w:rFonts w:ascii="Montserrat" w:hAnsi="Montserrat"/>
+                <w:b/>
+                <w:sz w:val="16"/>
+                <w:szCs w:val="16"/>
               </w:rPr>
               <w:t>DOMICILIO EN EL QUE SE PRESTA EL SERVICIO DE VERIFICACIÓN</w:t>
             </w:r>
@@ -1503,33 +1462,7 @@
                 <w:sz w:val="16"/>
                 <w:szCs w:val="16"/>
               </w:rPr>
-              <w:t>${</w:t>
-            </w:r>
-            <w:proofErr w:type="spellStart"/>
-            <w:r>
-              <w:rPr>
-                <w:rFonts w:ascii="Montserrat" w:hAnsi="Montserrat"/>
-                <w:sz w:val="16"/>
-                <w:szCs w:val="16"/>
-              </w:rPr>
-              <w:t>numero</w:t>
-            </w:r>
-            <w:r>
-              <w:rPr>
-                <w:rFonts w:ascii="Montserrat" w:hAnsi="Montserrat"/>
-                <w:sz w:val="16"/>
-                <w:szCs w:val="16"/>
-              </w:rPr>
-              <w:t>_interior</w:t>
-            </w:r>
-            <w:proofErr w:type="spellEnd"/>
-            <w:r>
-              <w:rPr>
-                <w:rFonts w:ascii="Montserrat" w:hAnsi="Montserrat"/>
-                <w:sz w:val="16"/>
-                <w:szCs w:val="16"/>
-              </w:rPr>
-              <w:t>}</w:t>
+              <w:t>${numero_interior}</w:t>
             </w:r>
           </w:p>
         </w:tc>
@@ -1595,25 +1528,7 @@
                 <w:sz w:val="16"/>
                 <w:szCs w:val="16"/>
               </w:rPr>
-              <w:t>${</w:t>
-            </w:r>
-            <w:proofErr w:type="spellStart"/>
-            <w:r>
-              <w:rPr>
-                <w:rFonts w:ascii="Montserrat" w:hAnsi="Montserrat"/>
-                <w:sz w:val="16"/>
-                <w:szCs w:val="16"/>
-              </w:rPr>
-              <w:t>codigo_postal</w:t>
-            </w:r>
-            <w:proofErr w:type="spellEnd"/>
-            <w:r>
-              <w:rPr>
-                <w:rFonts w:ascii="Montserrat" w:hAnsi="Montserrat"/>
-                <w:sz w:val="16"/>
-                <w:szCs w:val="16"/>
-              </w:rPr>
-              <w:t>}</w:t>
+              <w:t>${codigo_postal}</w:t>
             </w:r>
           </w:p>
         </w:tc>
@@ -1831,25 +1746,7 @@
                 <w:sz w:val="16"/>
                 <w:szCs w:val="16"/>
               </w:rPr>
-              <w:t>${</w:t>
-            </w:r>
-            <w:proofErr w:type="spellStart"/>
-            <w:r>
-              <w:rPr>
-                <w:rFonts w:ascii="Montserrat" w:hAnsi="Montserrat"/>
-                <w:sz w:val="16"/>
-                <w:szCs w:val="16"/>
-              </w:rPr>
-              <w:t>entidad_federativa</w:t>
-            </w:r>
-            <w:proofErr w:type="spellEnd"/>
-            <w:r>
-              <w:rPr>
-                <w:rFonts w:ascii="Montserrat" w:hAnsi="Montserrat"/>
-                <w:sz w:val="16"/>
-                <w:szCs w:val="16"/>
-              </w:rPr>
-              <w:t>}</w:t>
+              <w:t>${entidad_federativa}</w:t>
             </w:r>
           </w:p>
         </w:tc>
@@ -2038,17 +1935,7 @@
                 <w:sz w:val="16"/>
                 <w:szCs w:val="16"/>
               </w:rPr>
-              <w:t xml:space="preserve">EN </w:t>
-            </w:r>
-            <w:proofErr w:type="gramStart"/>
-            <w:r>
-              <w:rPr>
-                <w:rFonts w:ascii="Montserrat" w:hAnsi="Montserrat"/>
-                <w:b/>
-                <w:sz w:val="16"/>
-                <w:szCs w:val="16"/>
-              </w:rPr>
-              <w:t>EL</w:t>
+              <w:t>EN EL</w:t>
             </w:r>
             <w:r>
               <w:rPr>
@@ -2059,7 +1946,6 @@
               </w:rPr>
               <w:t xml:space="preserve"> RFC</w:t>
             </w:r>
-            <w:proofErr w:type="gramEnd"/>
           </w:p>
         </w:tc>
         <w:tc>
@@ -2777,15 +2663,6 @@
                 <w:szCs w:val="16"/>
               </w:rPr>
               <w:tab/>
-            </w:r>
-            <w:r>
-              <w:rPr>
-                <w:rFonts w:ascii="Montserrat" w:hAnsi="Montserrat"/>
-                <w:b/>
-                <w:sz w:val="16"/>
-                <w:szCs w:val="16"/>
-                <w:highlight w:val="yellow"/>
-              </w:rPr>
               <w:t>DATOS DE IDENTIFICACIÓN DEL</w:t>
             </w:r>
             <w:r>
@@ -2794,7 +2671,6 @@
                 <w:b/>
                 <w:sz w:val="16"/>
                 <w:szCs w:val="16"/>
-                <w:highlight w:val="yellow"/>
               </w:rPr>
               <w:t xml:space="preserve">(LOS) </w:t>
             </w:r>
@@ -2804,7 +2680,6 @@
                 <w:b/>
                 <w:sz w:val="16"/>
                 <w:szCs w:val="16"/>
-                <w:highlight w:val="yellow"/>
               </w:rPr>
               <w:t>PROVEEDOR</w:t>
             </w:r>
@@ -2814,7 +2689,6 @@
                 <w:b/>
                 <w:sz w:val="16"/>
                 <w:szCs w:val="16"/>
-                <w:highlight w:val="yellow"/>
               </w:rPr>
               <w:t>(ES)</w:t>
             </w:r>
@@ -2824,7 +2698,6 @@
                 <w:b/>
                 <w:sz w:val="16"/>
                 <w:szCs w:val="16"/>
-                <w:highlight w:val="yellow"/>
               </w:rPr>
               <w:t xml:space="preserve"> DE EQUIPOS Y PROGRAMAS INFORMÁTICOS QUE ENAJEN</w:t>
             </w:r>
@@ -2834,29 +2707,24 @@
                 <w:b/>
                 <w:sz w:val="16"/>
                 <w:szCs w:val="16"/>
-                <w:highlight w:val="yellow"/>
               </w:rPr>
               <w:t>(</w:t>
             </w:r>
-            <w:proofErr w:type="spellStart"/>
-            <w:r>
-              <w:rPr>
-                <w:rFonts w:ascii="Montserrat" w:hAnsi="Montserrat"/>
-                <w:b/>
-                <w:sz w:val="16"/>
-                <w:szCs w:val="16"/>
-                <w:highlight w:val="yellow"/>
+            <w:r>
+              <w:rPr>
+                <w:rFonts w:ascii="Montserrat" w:hAnsi="Montserrat"/>
+                <w:b/>
+                <w:sz w:val="16"/>
+                <w:szCs w:val="16"/>
               </w:rPr>
               <w:t>Ó</w:t>
             </w:r>
-            <w:proofErr w:type="spellEnd"/>
-            <w:r>
-              <w:rPr>
-                <w:rFonts w:ascii="Montserrat" w:hAnsi="Montserrat"/>
-                <w:b/>
-                <w:sz w:val="16"/>
-                <w:szCs w:val="16"/>
-                <w:highlight w:val="yellow"/>
+            <w:r>
+              <w:rPr>
+                <w:rFonts w:ascii="Montserrat" w:hAnsi="Montserrat"/>
+                <w:b/>
+                <w:sz w:val="16"/>
+                <w:szCs w:val="16"/>
               </w:rPr>
               <w:t>)</w:t>
             </w:r>
@@ -2866,7 +2734,6 @@
                 <w:b/>
                 <w:sz w:val="16"/>
                 <w:szCs w:val="16"/>
-                <w:highlight w:val="yellow"/>
               </w:rPr>
               <w:t>(ARON)</w:t>
             </w:r>
@@ -2876,7 +2743,6 @@
                 <w:b/>
                 <w:sz w:val="16"/>
                 <w:szCs w:val="16"/>
-                <w:highlight w:val="yellow"/>
               </w:rPr>
               <w:t xml:space="preserve"> LOS EQUIPOS Y PROGRAMAS OBJETO DE LA VERIFICACIÓN</w:t>
             </w:r>
@@ -2886,7 +2752,6 @@
                 <w:b/>
                 <w:sz w:val="16"/>
                 <w:szCs w:val="16"/>
-                <w:highlight w:val="yellow"/>
               </w:rPr>
               <w:t>.</w:t>
             </w:r>
@@ -2951,17 +2816,7 @@
                 <w:sz w:val="16"/>
                 <w:szCs w:val="16"/>
               </w:rPr>
-              <w:t xml:space="preserve">EN </w:t>
-            </w:r>
-            <w:proofErr w:type="gramStart"/>
-            <w:r>
-              <w:rPr>
-                <w:rFonts w:ascii="Montserrat" w:hAnsi="Montserrat"/>
-                <w:b/>
-                <w:sz w:val="16"/>
-                <w:szCs w:val="16"/>
-              </w:rPr>
-              <w:t>EL</w:t>
+              <w:t>EN EL</w:t>
             </w:r>
             <w:r>
               <w:rPr>
@@ -2972,7 +2827,6 @@
               </w:rPr>
               <w:t xml:space="preserve"> RFC</w:t>
             </w:r>
-            <w:proofErr w:type="gramEnd"/>
           </w:p>
         </w:tc>
         <w:tc>
@@ -3053,23 +2907,7 @@
                 <w:sz w:val="16"/>
                 <w:szCs w:val="16"/>
               </w:rPr>
-              <w:t>${</w:t>
-            </w:r>
-            <w:r>
-              <w:rPr>
-                <w:rFonts w:ascii="Montserrat" w:hAnsi="Montserrat"/>
-                <w:sz w:val="16"/>
-                <w:szCs w:val="16"/>
-              </w:rPr>
-              <w:t>p</w:t>
-            </w:r>
-            <w:r>
-              <w:rPr>
-                <w:rFonts w:ascii="Montserrat" w:hAnsi="Montserrat"/>
-                <w:sz w:val="16"/>
-                <w:szCs w:val="16"/>
-              </w:rPr>
-              <w:t>1}</w:t>
+              <w:t>${p1}</w:t>
             </w:r>
           </w:p>
         </w:tc>
@@ -3102,15 +2940,7 @@
                 <w:sz w:val="16"/>
                 <w:szCs w:val="16"/>
               </w:rPr>
-              <w:t>${p</w:t>
-            </w:r>
-            <w:r>
-              <w:rPr>
-                <w:rFonts w:ascii="Montserrat" w:hAnsi="Montserrat"/>
-                <w:sz w:val="16"/>
-                <w:szCs w:val="16"/>
-              </w:rPr>
-              <w:t>2}</w:t>
+              <w:t>${p2}</w:t>
             </w:r>
           </w:p>
         </w:tc>
@@ -3143,15 +2973,7 @@
                 <w:sz w:val="16"/>
                 <w:szCs w:val="16"/>
               </w:rPr>
-              <w:t>${p</w:t>
-            </w:r>
-            <w:r>
-              <w:rPr>
-                <w:rFonts w:ascii="Montserrat" w:hAnsi="Montserrat"/>
-                <w:sz w:val="16"/>
-                <w:szCs w:val="16"/>
-              </w:rPr>
-              <w:t>3}</w:t>
+              <w:t>${p3}</w:t>
             </w:r>
           </w:p>
         </w:tc>
@@ -3184,31 +3006,7 @@
                 <w:sz w:val="16"/>
                 <w:szCs w:val="16"/>
               </w:rPr>
-              <w:t>$</w:t>
-            </w:r>
-            <w:r>
-              <w:rPr>
-                <w:rFonts w:ascii="Montserrat" w:hAnsi="Montserrat"/>
-                <w:sz w:val="16"/>
-                <w:szCs w:val="16"/>
-              </w:rPr>
-              <w:t>{</w:t>
-            </w:r>
-            <w:r>
-              <w:rPr>
-                <w:rFonts w:ascii="Montserrat" w:hAnsi="Montserrat"/>
-                <w:sz w:val="16"/>
-                <w:szCs w:val="16"/>
-              </w:rPr>
-              <w:t>p</w:t>
-            </w:r>
-            <w:r>
-              <w:rPr>
-                <w:rFonts w:ascii="Montserrat" w:hAnsi="Montserrat"/>
-                <w:sz w:val="16"/>
-                <w:szCs w:val="16"/>
-              </w:rPr>
-              <w:t>4}</w:t>
+              <w:t>${p4}</w:t>
             </w:r>
           </w:p>
         </w:tc>
@@ -3241,15 +3039,7 @@
                 <w:sz w:val="16"/>
                 <w:szCs w:val="16"/>
               </w:rPr>
-              <w:t>${p</w:t>
-            </w:r>
-            <w:r>
-              <w:rPr>
-                <w:rFonts w:ascii="Montserrat" w:hAnsi="Montserrat"/>
-                <w:sz w:val="16"/>
-                <w:szCs w:val="16"/>
-              </w:rPr>
-              <w:t>5}</w:t>
+              <w:t>${p5}</w:t>
             </w:r>
           </w:p>
         </w:tc>
@@ -3282,15 +3072,7 @@
                 <w:sz w:val="16"/>
                 <w:szCs w:val="16"/>
               </w:rPr>
-              <w:t>${p</w:t>
-            </w:r>
-            <w:r>
-              <w:rPr>
-                <w:rFonts w:ascii="Montserrat" w:hAnsi="Montserrat"/>
-                <w:sz w:val="16"/>
-                <w:szCs w:val="16"/>
-              </w:rPr>
-              <w:t>6}</w:t>
+              <w:t>${p6}</w:t>
             </w:r>
           </w:p>
         </w:tc>
@@ -3323,15 +3105,7 @@
                 <w:sz w:val="16"/>
                 <w:szCs w:val="16"/>
               </w:rPr>
-              <w:t>${p</w:t>
-            </w:r>
-            <w:r>
-              <w:rPr>
-                <w:rFonts w:ascii="Montserrat" w:hAnsi="Montserrat"/>
-                <w:sz w:val="16"/>
-                <w:szCs w:val="16"/>
-              </w:rPr>
-              <w:t>7}</w:t>
+              <w:t>${p7}</w:t>
             </w:r>
           </w:p>
         </w:tc>
@@ -3364,15 +3138,7 @@
                 <w:sz w:val="16"/>
                 <w:szCs w:val="16"/>
               </w:rPr>
-              <w:t>${p</w:t>
-            </w:r>
-            <w:r>
-              <w:rPr>
-                <w:rFonts w:ascii="Montserrat" w:hAnsi="Montserrat"/>
-                <w:sz w:val="16"/>
-                <w:szCs w:val="16"/>
-              </w:rPr>
-              <w:t>8}</w:t>
+              <w:t>${p8}</w:t>
             </w:r>
           </w:p>
         </w:tc>
@@ -3405,15 +3171,7 @@
                 <w:sz w:val="16"/>
                 <w:szCs w:val="16"/>
               </w:rPr>
-              <w:t>${p</w:t>
-            </w:r>
-            <w:r>
-              <w:rPr>
-                <w:rFonts w:ascii="Montserrat" w:hAnsi="Montserrat"/>
-                <w:sz w:val="16"/>
-                <w:szCs w:val="16"/>
-              </w:rPr>
-              <w:t>9}</w:t>
+              <w:t>${p9}</w:t>
             </w:r>
           </w:p>
         </w:tc>
@@ -3446,15 +3204,7 @@
                 <w:sz w:val="16"/>
                 <w:szCs w:val="16"/>
               </w:rPr>
-              <w:t>${p1</w:t>
-            </w:r>
-            <w:r>
-              <w:rPr>
-                <w:rFonts w:ascii="Montserrat" w:hAnsi="Montserrat"/>
-                <w:sz w:val="16"/>
-                <w:szCs w:val="16"/>
-              </w:rPr>
-              <w:t>0}</w:t>
+              <w:t>${p10}</w:t>
             </w:r>
           </w:p>
         </w:tc>
@@ -3487,15 +3237,7 @@
                 <w:sz w:val="16"/>
                 <w:szCs w:val="16"/>
               </w:rPr>
-              <w:t>${p1</w:t>
-            </w:r>
-            <w:r>
-              <w:rPr>
-                <w:rFonts w:ascii="Montserrat" w:hAnsi="Montserrat"/>
-                <w:sz w:val="16"/>
-                <w:szCs w:val="16"/>
-              </w:rPr>
-              <w:t>1}</w:t>
+              <w:t>${p11}</w:t>
             </w:r>
           </w:p>
         </w:tc>
@@ -3528,15 +3270,7 @@
                 <w:sz w:val="16"/>
                 <w:szCs w:val="16"/>
               </w:rPr>
-              <w:t>${p1</w:t>
-            </w:r>
-            <w:r>
-              <w:rPr>
-                <w:rFonts w:ascii="Montserrat" w:hAnsi="Montserrat"/>
-                <w:sz w:val="16"/>
-                <w:szCs w:val="16"/>
-              </w:rPr>
-              <w:t>2}</w:t>
+              <w:t>${p12}</w:t>
             </w:r>
           </w:p>
         </w:tc>
@@ -3569,15 +3303,7 @@
                 <w:sz w:val="16"/>
                 <w:szCs w:val="16"/>
               </w:rPr>
-              <w:t>${p1</w:t>
-            </w:r>
-            <w:r>
-              <w:rPr>
-                <w:rFonts w:ascii="Montserrat" w:hAnsi="Montserrat"/>
-                <w:sz w:val="16"/>
-                <w:szCs w:val="16"/>
-              </w:rPr>
-              <w:t>3}</w:t>
+              <w:t>${p13}</w:t>
             </w:r>
           </w:p>
         </w:tc>
@@ -3714,25 +3440,7 @@
                 <w:sz w:val="16"/>
                 <w:szCs w:val="16"/>
               </w:rPr>
-              <w:t>${</w:t>
-            </w:r>
-            <w:proofErr w:type="spellStart"/>
-            <w:r>
-              <w:rPr>
-                <w:rFonts w:ascii="Montserrat" w:hAnsi="Montserrat"/>
-                <w:sz w:val="16"/>
-                <w:szCs w:val="16"/>
-              </w:rPr>
-              <w:t>proveedor_informatico</w:t>
-            </w:r>
-            <w:proofErr w:type="spellEnd"/>
-            <w:r>
-              <w:rPr>
-                <w:rFonts w:ascii="Montserrat" w:hAnsi="Montserrat"/>
-                <w:sz w:val="16"/>
-                <w:szCs w:val="16"/>
-              </w:rPr>
-              <w:t>}</w:t>
+              <w:t>${proveedor_informatico}</w:t>
             </w:r>
           </w:p>
         </w:tc>
@@ -3876,15 +3584,13 @@
                 <w:rFonts w:ascii="Montserrat" w:hAnsi="Montserrat"/>
                 <w:sz w:val="16"/>
                 <w:szCs w:val="16"/>
-                <w:highlight w:val="yellow"/>
-              </w:rPr>
-            </w:pPr>
-            <w:r>
-              <w:rPr>
-                <w:rFonts w:ascii="Montserrat" w:hAnsi="Montserrat"/>
-                <w:sz w:val="16"/>
-                <w:szCs w:val="16"/>
-                <w:highlight w:val="yellow"/>
+              </w:rPr>
+            </w:pPr>
+            <w:r>
+              <w:rPr>
+                <w:rFonts w:ascii="Montserrat" w:hAnsi="Montserrat"/>
+                <w:sz w:val="16"/>
+                <w:szCs w:val="16"/>
               </w:rPr>
               <w:t>FECHA DE INCIO VERIFICACIÓN</w:t>
             </w:r>
@@ -3907,15 +3613,13 @@
                 <w:rFonts w:ascii="Montserrat" w:hAnsi="Montserrat"/>
                 <w:sz w:val="16"/>
                 <w:szCs w:val="16"/>
-                <w:highlight w:val="yellow"/>
-              </w:rPr>
-            </w:pPr>
-            <w:r>
-              <w:rPr>
-                <w:rFonts w:ascii="Montserrat" w:hAnsi="Montserrat"/>
-                <w:sz w:val="16"/>
-                <w:szCs w:val="16"/>
-                <w:highlight w:val="yellow"/>
+              </w:rPr>
+            </w:pPr>
+            <w:r>
+              <w:rPr>
+                <w:rFonts w:ascii="Montserrat" w:hAnsi="Montserrat"/>
+                <w:sz w:val="16"/>
+                <w:szCs w:val="16"/>
               </w:rPr>
               <w:t>FECHA DE TÉRMINO DE LA VERIFICACIÓN</w:t>
             </w:r>
@@ -3947,42 +3651,15 @@
                 <w:rFonts w:ascii="Montserrat" w:hAnsi="Montserrat"/>
                 <w:sz w:val="16"/>
                 <w:szCs w:val="16"/>
-                <w:highlight w:val="yellow"/>
-              </w:rPr>
-            </w:pPr>
-            <w:r>
-              <w:rPr>
-                <w:rFonts w:ascii="Montserrat" w:hAnsi="Montserrat"/>
-                <w:sz w:val="16"/>
-                <w:szCs w:val="16"/>
-              </w:rPr>
-              <w:t>${</w:t>
-            </w:r>
-            <w:proofErr w:type="spellStart"/>
-            <w:r>
-              <w:rPr>
-                <w:rFonts w:ascii="Montserrat" w:hAnsi="Montserrat"/>
-                <w:sz w:val="16"/>
-                <w:szCs w:val="16"/>
-              </w:rPr>
-              <w:t>fecha_</w:t>
-            </w:r>
-            <w:r>
-              <w:rPr>
-                <w:rFonts w:ascii="Montserrat" w:hAnsi="Montserrat"/>
-                <w:sz w:val="16"/>
-                <w:szCs w:val="16"/>
-              </w:rPr>
-              <w:t>recepcion</w:t>
-            </w:r>
-            <w:proofErr w:type="spellEnd"/>
-            <w:r>
-              <w:rPr>
-                <w:rFonts w:ascii="Montserrat" w:hAnsi="Montserrat"/>
-                <w:sz w:val="16"/>
-                <w:szCs w:val="16"/>
-              </w:rPr>
-              <w:t>}</w:t>
+              </w:rPr>
+            </w:pPr>
+            <w:r>
+              <w:rPr>
+                <w:rFonts w:ascii="Montserrat" w:hAnsi="Montserrat"/>
+                <w:sz w:val="16"/>
+                <w:szCs w:val="16"/>
+              </w:rPr>
+              <w:t>${fecha_recepcion}</w:t>
             </w:r>
           </w:p>
         </w:tc>
@@ -4006,34 +3683,15 @@
                 <w:rFonts w:ascii="Montserrat" w:hAnsi="Montserrat"/>
                 <w:sz w:val="16"/>
                 <w:szCs w:val="16"/>
-                <w:highlight w:val="yellow"/>
-              </w:rPr>
-            </w:pPr>
-            <w:r>
-              <w:rPr>
-                <w:rFonts w:ascii="Montserrat" w:hAnsi="Montserrat"/>
-                <w:sz w:val="16"/>
-                <w:szCs w:val="16"/>
-              </w:rPr>
-              <w:t>${</w:t>
-            </w:r>
-            <w:proofErr w:type="spellStart"/>
-            <w:r>
-              <w:rPr>
-                <w:rFonts w:ascii="Montserrat" w:hAnsi="Montserrat"/>
-                <w:sz w:val="16"/>
-                <w:szCs w:val="16"/>
-              </w:rPr>
-              <w:t>fecha_inspeccion</w:t>
-            </w:r>
-            <w:proofErr w:type="spellEnd"/>
-            <w:r>
-              <w:rPr>
-                <w:rFonts w:ascii="Montserrat" w:hAnsi="Montserrat"/>
-                <w:sz w:val="16"/>
-                <w:szCs w:val="16"/>
-              </w:rPr>
-              <w:t>}</w:t>
+              </w:rPr>
+            </w:pPr>
+            <w:r>
+              <w:rPr>
+                <w:rFonts w:ascii="Montserrat" w:hAnsi="Montserrat"/>
+                <w:sz w:val="16"/>
+                <w:szCs w:val="16"/>
+              </w:rPr>
+              <w:t>${fecha_inspeccion}</w:t>
             </w:r>
           </w:p>
         </w:tc>
@@ -4266,7 +3924,6 @@
                 <w:b/>
                 <w:sz w:val="16"/>
                 <w:szCs w:val="16"/>
-                <w:highlight w:val="yellow"/>
               </w:rPr>
               <w:lastRenderedPageBreak/>
               <w:t>E</w:t>
@@ -4277,7 +3934,6 @@
                 <w:b/>
                 <w:sz w:val="16"/>
                 <w:szCs w:val="16"/>
-                <w:highlight w:val="yellow"/>
               </w:rPr>
               <w:t>)</w:t>
             </w:r>
@@ -4287,7 +3943,6 @@
                 <w:b/>
                 <w:sz w:val="16"/>
                 <w:szCs w:val="16"/>
-                <w:highlight w:val="yellow"/>
               </w:rPr>
               <w:tab/>
             </w:r>
@@ -4297,7 +3952,6 @@
                 <w:b/>
                 <w:sz w:val="16"/>
                 <w:szCs w:val="16"/>
-                <w:highlight w:val="yellow"/>
               </w:rPr>
               <w:t>IDENTIFICACIÓN DE LOS EQUIPOS Y PROGRAMAS VERIFICADOS</w:t>
             </w:r>
@@ -4307,7 +3961,6 @@
                 <w:b/>
                 <w:sz w:val="16"/>
                 <w:szCs w:val="16"/>
-                <w:highlight w:val="yellow"/>
               </w:rPr>
               <w:t>.</w:t>
             </w:r>
@@ -4349,23 +4002,7 @@
                 <w:sz w:val="16"/>
                 <w:szCs w:val="16"/>
               </w:rPr>
-              <w:t xml:space="preserve">Módulos despachadores de combustible </w:t>
-            </w:r>
-            <w:r>
-              <w:rPr>
-                <w:rFonts w:ascii="Montserrat" w:hAnsi="Montserrat"/>
-                <w:sz w:val="16"/>
-                <w:szCs w:val="16"/>
-              </w:rPr>
-              <w:t>(Gil barco),</w:t>
-            </w:r>
-            <w:r>
-              <w:rPr>
-                <w:rFonts w:ascii="Montserrat" w:hAnsi="Montserrat"/>
-                <w:sz w:val="16"/>
-                <w:szCs w:val="16"/>
-              </w:rPr>
-              <w:t xml:space="preserve"> Medidores desplazamiento positivo {Elemento Primario Dinámico)</w:t>
+              <w:t>Módulos despachadores de combustible (Gil barco), Medidores desplazamiento positivo {Elemento Primario Dinámico)</w:t>
             </w:r>
           </w:p>
         </w:tc>
@@ -4792,15 +4429,7 @@
                 <w:sz w:val="16"/>
                 <w:szCs w:val="16"/>
               </w:rPr>
-              <w:t>Control Volumétrico de Hidrocarburos y Petrolíferos con base en los Anexos 30 y 31 de la Miscelánea Fiscal publicada el 27 de diciembre de 2021- actualizada el 9 de marzo de 2022</w:t>
-            </w:r>
-            <w:r>
-              <w:rPr>
-                <w:rFonts w:ascii="Montserrat" w:hAnsi="Montserrat"/>
-                <w:sz w:val="16"/>
-                <w:szCs w:val="16"/>
-              </w:rPr>
-              <w:t>.</w:t>
+              <w:t>Control Volumétrico de Hidrocarburos y Petrolíferos con base en los Anexos 30 y 31 de la Miscelánea Fiscal publicada el 27 de diciembre de 2021- actualizada el 9 de marzo de 2022.</w:t>
             </w:r>
           </w:p>
         </w:tc>
@@ -5200,24 +4829,7 @@
                 <w:szCs w:val="16"/>
               </w:rPr>
               <w:tab/>
-            </w:r>
-            <w:proofErr w:type="spellStart"/>
-            <w:r>
-              <w:rPr>
-                <w:rFonts w:ascii="Montserrat" w:hAnsi="Montserrat"/>
-                <w:sz w:val="16"/>
-                <w:szCs w:val="16"/>
-              </w:rPr>
-              <w:t>APt</w:t>
-            </w:r>
-            <w:proofErr w:type="spellEnd"/>
-            <w:r>
-              <w:rPr>
-                <w:rFonts w:ascii="Montserrat" w:hAnsi="Montserrat"/>
-                <w:sz w:val="16"/>
-                <w:szCs w:val="16"/>
-              </w:rPr>
-              <w:t xml:space="preserve"> MPMS 11.l Datos de propiedades físicas (factores de corrección del volumen) (todas las secciones y mesas pertinentes, incluyendo rutinas de computación).</w:t>
+              <w:t>APt MPMS 11.l Datos de propiedades físicas (factores de corrección del volumen) (todas las secciones y mesas pertinentes, incluyendo rutinas de computación).</w:t>
             </w:r>
           </w:p>
         </w:tc>
@@ -6043,16 +5655,7 @@
                 <w:sz w:val="16"/>
                 <w:szCs w:val="16"/>
               </w:rPr>
-              <w:t xml:space="preserve">), </w:t>
-            </w:r>
-            <w:r>
-              <w:rPr>
-                <w:rFonts w:ascii="Montserrat" w:hAnsi="Montserrat"/>
-                <w:bCs/>
-                <w:sz w:val="16"/>
-                <w:szCs w:val="16"/>
-              </w:rPr>
-              <w:t>CONFIRMACIÓN</w:t>
+              <w:t>), CONFIRMACIÓN</w:t>
             </w:r>
             <w:r>
               <w:rPr>
@@ -6728,7 +6331,7 @@
                 <w:sz w:val="16"/>
                 <w:szCs w:val="16"/>
               </w:rPr>
-              <w:t>LA INFORMACIÓN SE ENCUENTRA EN OTRO APLICATIVO EN EL CUAL SE MUESTRA NÚMERO DE</w:t>
+              <w:t xml:space="preserve">LA INFORMACIÓN SE ENCUENTRA EN OTRO APLICATIVO EN EL CUAL SE MUESTRA NÚMERO DE ACUERDO AL 30.6.J.2.L PERMISO DE LA CRE, DESCRIPCIÓN O UBICACIÓN DE LA ESTACIÓN, TODOS LOS RFC SOLICITADOS POR EL ANEXO, COMO EL DEL REPRESENTANTE LEGAL, EL DE LA ESTACIÓN, EL DEL PROVEEDOR DE SISTEMA INFORMÁTICO, TAMBIÉN CUENTA CON LAS </w:t>
             </w:r>
             <w:r>
               <w:rPr>
@@ -6737,7 +6340,7 @@
                 <w:sz w:val="16"/>
                 <w:szCs w:val="16"/>
               </w:rPr>
-              <w:t xml:space="preserve"> ACUERDO AL 30.6.J.2.L</w:t>
+              <w:t>IDENTIFICACIONES MARCADAS</w:t>
             </w:r>
             <w:r>
               <w:rPr>
@@ -6746,234 +6349,7 @@
                 <w:sz w:val="16"/>
                 <w:szCs w:val="16"/>
               </w:rPr>
-              <w:t xml:space="preserve"> </w:t>
-            </w:r>
-            <w:r>
-              <w:rPr>
-                <w:rFonts w:ascii="Montserrat" w:hAnsi="Montserrat"/>
-                <w:bCs/>
-                <w:sz w:val="16"/>
-                <w:szCs w:val="16"/>
-              </w:rPr>
-              <w:t>PERMISO DE LA</w:t>
-            </w:r>
-            <w:r>
-              <w:rPr>
-                <w:rFonts w:ascii="Montserrat" w:hAnsi="Montserrat"/>
-                <w:bCs/>
-                <w:sz w:val="16"/>
-                <w:szCs w:val="16"/>
-              </w:rPr>
-              <w:t xml:space="preserve"> </w:t>
-            </w:r>
-            <w:r>
-              <w:rPr>
-                <w:rFonts w:ascii="Montserrat" w:hAnsi="Montserrat"/>
-                <w:bCs/>
-                <w:sz w:val="16"/>
-                <w:szCs w:val="16"/>
-              </w:rPr>
-              <w:t xml:space="preserve">CRE, </w:t>
-            </w:r>
-            <w:r>
-              <w:rPr>
-                <w:rFonts w:ascii="Montserrat" w:hAnsi="Montserrat"/>
-                <w:bCs/>
-                <w:sz w:val="16"/>
-                <w:szCs w:val="16"/>
-              </w:rPr>
-              <w:t>DESCRIPCIÓN</w:t>
-            </w:r>
-            <w:r>
-              <w:rPr>
-                <w:rFonts w:ascii="Montserrat" w:hAnsi="Montserrat"/>
-                <w:bCs/>
-                <w:sz w:val="16"/>
-                <w:szCs w:val="16"/>
-              </w:rPr>
-              <w:t xml:space="preserve"> O UBICACIÓN DE LA ESTACIÓN, </w:t>
-            </w:r>
-            <w:proofErr w:type="gramStart"/>
-            <w:r>
-              <w:rPr>
-                <w:rFonts w:ascii="Montserrat" w:hAnsi="Montserrat"/>
-                <w:bCs/>
-                <w:sz w:val="16"/>
-                <w:szCs w:val="16"/>
-              </w:rPr>
-              <w:t>TODOS LOS RFC</w:t>
-            </w:r>
-            <w:proofErr w:type="gramEnd"/>
-            <w:r>
-              <w:rPr>
-                <w:rFonts w:ascii="Montserrat" w:hAnsi="Montserrat"/>
-                <w:bCs/>
-                <w:sz w:val="16"/>
-                <w:szCs w:val="16"/>
-              </w:rPr>
-              <w:t xml:space="preserve"> </w:t>
-            </w:r>
-            <w:r>
-              <w:rPr>
-                <w:rFonts w:ascii="Montserrat" w:hAnsi="Montserrat"/>
-                <w:bCs/>
-                <w:sz w:val="16"/>
-                <w:szCs w:val="16"/>
-              </w:rPr>
-              <w:t>SOLICITADOS</w:t>
-            </w:r>
-            <w:r>
-              <w:rPr>
-                <w:rFonts w:ascii="Montserrat" w:hAnsi="Montserrat"/>
-                <w:bCs/>
-                <w:sz w:val="16"/>
-                <w:szCs w:val="16"/>
-              </w:rPr>
-              <w:t xml:space="preserve"> POR EL ANEXO, COMO EL DEL REPRESENTANTE</w:t>
-            </w:r>
-            <w:r>
-              <w:rPr>
-                <w:rFonts w:ascii="Montserrat" w:hAnsi="Montserrat"/>
-                <w:bCs/>
-                <w:sz w:val="16"/>
-                <w:szCs w:val="16"/>
-              </w:rPr>
-              <w:t xml:space="preserve"> </w:t>
-            </w:r>
-            <w:r>
-              <w:rPr>
-                <w:rFonts w:ascii="Montserrat" w:hAnsi="Montserrat"/>
-                <w:bCs/>
-                <w:sz w:val="16"/>
-                <w:szCs w:val="16"/>
-              </w:rPr>
-              <w:t>LEGAL, EL DE LA ESTACIÓN, EL DEL P</w:t>
-            </w:r>
-            <w:r>
-              <w:rPr>
-                <w:rFonts w:ascii="Montserrat" w:hAnsi="Montserrat"/>
-                <w:bCs/>
-                <w:sz w:val="16"/>
-                <w:szCs w:val="16"/>
-              </w:rPr>
-              <w:t>R</w:t>
-            </w:r>
-            <w:r>
-              <w:rPr>
-                <w:rFonts w:ascii="Montserrat" w:hAnsi="Montserrat"/>
-                <w:bCs/>
-                <w:sz w:val="16"/>
-                <w:szCs w:val="16"/>
-              </w:rPr>
-              <w:t>OVEEDOR</w:t>
-            </w:r>
-            <w:r>
-              <w:rPr>
-                <w:rFonts w:ascii="Montserrat" w:hAnsi="Montserrat"/>
-                <w:bCs/>
-                <w:sz w:val="16"/>
-                <w:szCs w:val="16"/>
-              </w:rPr>
-              <w:t xml:space="preserve"> </w:t>
-            </w:r>
-            <w:r>
-              <w:rPr>
-                <w:rFonts w:ascii="Montserrat" w:hAnsi="Montserrat"/>
-                <w:bCs/>
-                <w:sz w:val="16"/>
-                <w:szCs w:val="16"/>
-              </w:rPr>
-              <w:t xml:space="preserve">DE SISTEMA </w:t>
-            </w:r>
-            <w:r>
-              <w:rPr>
-                <w:rFonts w:ascii="Montserrat" w:hAnsi="Montserrat"/>
-                <w:bCs/>
-                <w:sz w:val="16"/>
-                <w:szCs w:val="16"/>
-              </w:rPr>
-              <w:t>INFORMÁTICO</w:t>
-            </w:r>
-            <w:r>
-              <w:rPr>
-                <w:rFonts w:ascii="Montserrat" w:hAnsi="Montserrat"/>
-                <w:bCs/>
-                <w:sz w:val="16"/>
-                <w:szCs w:val="16"/>
-              </w:rPr>
-              <w:t>, TAMBIÉN CUENTA CON LAS</w:t>
-            </w:r>
-            <w:r>
-              <w:rPr>
-                <w:rFonts w:ascii="Montserrat" w:hAnsi="Montserrat"/>
-                <w:bCs/>
-                <w:sz w:val="16"/>
-                <w:szCs w:val="16"/>
-              </w:rPr>
-              <w:t xml:space="preserve"> </w:t>
-            </w:r>
-            <w:r>
-              <w:rPr>
-                <w:rFonts w:ascii="Montserrat" w:hAnsi="Montserrat"/>
-                <w:bCs/>
-                <w:sz w:val="16"/>
-                <w:szCs w:val="16"/>
-              </w:rPr>
-              <w:t xml:space="preserve">IDENTIFICACIONES </w:t>
-            </w:r>
-            <w:r>
-              <w:rPr>
-                <w:rFonts w:ascii="Montserrat" w:hAnsi="Montserrat"/>
-                <w:bCs/>
-                <w:sz w:val="16"/>
-                <w:szCs w:val="16"/>
-              </w:rPr>
-              <w:t>MARCADAS</w:t>
-            </w:r>
-            <w:r>
-              <w:rPr>
-                <w:rFonts w:ascii="Montserrat" w:hAnsi="Montserrat"/>
-                <w:bCs/>
-                <w:sz w:val="16"/>
-                <w:szCs w:val="16"/>
-              </w:rPr>
-              <w:t xml:space="preserve"> POR EL CATÁLOGO SAT, EN EL TIPO</w:t>
-            </w:r>
-            <w:r>
-              <w:rPr>
-                <w:rFonts w:ascii="Montserrat" w:hAnsi="Montserrat"/>
-                <w:bCs/>
-                <w:sz w:val="16"/>
-                <w:szCs w:val="16"/>
-              </w:rPr>
-              <w:t xml:space="preserve"> </w:t>
-            </w:r>
-            <w:r>
-              <w:rPr>
-                <w:rFonts w:ascii="Montserrat" w:hAnsi="Montserrat"/>
-                <w:bCs/>
-                <w:sz w:val="16"/>
-                <w:szCs w:val="16"/>
-              </w:rPr>
-              <w:t>DE</w:t>
-            </w:r>
-            <w:r>
-              <w:rPr>
-                <w:rFonts w:ascii="Montserrat" w:hAnsi="Montserrat"/>
-                <w:bCs/>
-                <w:sz w:val="16"/>
-                <w:szCs w:val="16"/>
-              </w:rPr>
-              <w:t xml:space="preserve"> </w:t>
-            </w:r>
-            <w:r>
-              <w:rPr>
-                <w:rFonts w:ascii="Montserrat" w:hAnsi="Montserrat"/>
-                <w:bCs/>
-                <w:sz w:val="16"/>
-                <w:szCs w:val="16"/>
-              </w:rPr>
-              <w:t xml:space="preserve">PETROLÍFERO, </w:t>
+              <w:t xml:space="preserve"> POR EL CATÁLOGO SAT, EN EL TIPO DE PETROLÍFERO, </w:t>
             </w:r>
             <w:r>
               <w:rPr>
@@ -7567,16 +6943,7 @@
                 <w:sz w:val="16"/>
                 <w:szCs w:val="16"/>
               </w:rPr>
-              <w:t xml:space="preserve"> </w:t>
-            </w:r>
-            <w:r>
-              <w:rPr>
-                <w:rFonts w:ascii="Montserrat" w:hAnsi="Montserrat"/>
-                <w:bCs/>
-                <w:sz w:val="16"/>
-                <w:szCs w:val="16"/>
-              </w:rPr>
-              <w:t>DE INFORMACIÓN, TODAS LAS TABLAS SON DE TIPO RELACIONAL</w:t>
+              <w:t xml:space="preserve"> DE INFORMACIÓN, TODAS LAS TABLAS SON DE TIPO RELACIONAL</w:t>
             </w:r>
           </w:p>
         </w:tc>
@@ -7980,16 +7347,14 @@
                 <w:b/>
                 <w:sz w:val="16"/>
                 <w:szCs w:val="16"/>
-                <w:highlight w:val="yellow"/>
-              </w:rPr>
-            </w:pPr>
-            <w:r>
-              <w:rPr>
-                <w:rFonts w:ascii="Montserrat" w:hAnsi="Montserrat"/>
-                <w:b/>
-                <w:sz w:val="16"/>
-                <w:szCs w:val="16"/>
-                <w:highlight w:val="yellow"/>
+              </w:rPr>
+            </w:pPr>
+            <w:r>
+              <w:rPr>
+                <w:rFonts w:ascii="Montserrat" w:hAnsi="Montserrat"/>
+                <w:b/>
+                <w:sz w:val="16"/>
+                <w:szCs w:val="16"/>
               </w:rPr>
               <w:t>ACREDITA LA CORRECTA OPERACIÓN Y FUNCIONAMIENTO DE LOS EQUIPOS Y PROGRAMAS INFORMÁTICOS PARA LLEVAR CONTROLES VOLUMÉTRICOS</w:t>
             </w:r>
@@ -8013,7 +7378,6 @@
                 <w:b/>
                 <w:sz w:val="16"/>
                 <w:szCs w:val="16"/>
-                <w:highlight w:val="yellow"/>
               </w:rPr>
             </w:pPr>
           </w:p>
@@ -8041,16 +7405,14 @@
                 <w:b/>
                 <w:sz w:val="16"/>
                 <w:szCs w:val="16"/>
-                <w:highlight w:val="yellow"/>
-              </w:rPr>
-            </w:pPr>
-            <w:r>
-              <w:rPr>
-                <w:rFonts w:ascii="Montserrat" w:hAnsi="Montserrat"/>
-                <w:b/>
-                <w:sz w:val="16"/>
-                <w:szCs w:val="16"/>
-                <w:highlight w:val="yellow"/>
+              </w:rPr>
+            </w:pPr>
+            <w:r>
+              <w:rPr>
+                <w:rFonts w:ascii="Montserrat" w:hAnsi="Montserrat"/>
+                <w:b/>
+                <w:sz w:val="16"/>
+                <w:szCs w:val="16"/>
               </w:rPr>
               <w:t>X</w:t>
             </w:r>
@@ -8075,7 +7437,6 @@
                 <w:b/>
                 <w:sz w:val="16"/>
                 <w:szCs w:val="16"/>
-                <w:highlight w:val="yellow"/>
               </w:rPr>
             </w:pPr>
           </w:p>
@@ -8106,7 +7467,6 @@
                 <w:b/>
                 <w:sz w:val="16"/>
                 <w:szCs w:val="16"/>
-                <w:highlight w:val="yellow"/>
               </w:rPr>
             </w:pPr>
           </w:p>
@@ -8137,16 +7497,14 @@
                 <w:b/>
                 <w:sz w:val="16"/>
                 <w:szCs w:val="16"/>
-                <w:highlight w:val="yellow"/>
-              </w:rPr>
-            </w:pPr>
-            <w:r>
-              <w:rPr>
-                <w:rFonts w:ascii="Montserrat" w:hAnsi="Montserrat"/>
-                <w:b/>
-                <w:sz w:val="16"/>
-                <w:szCs w:val="16"/>
-                <w:highlight w:val="yellow"/>
+              </w:rPr>
+            </w:pPr>
+            <w:r>
+              <w:rPr>
+                <w:rFonts w:ascii="Montserrat" w:hAnsi="Montserrat"/>
+                <w:b/>
+                <w:sz w:val="16"/>
+                <w:szCs w:val="16"/>
               </w:rPr>
               <w:t xml:space="preserve">NO </w:t>
             </w:r>
@@ -8156,7 +7514,6 @@
                 <w:b/>
                 <w:sz w:val="16"/>
                 <w:szCs w:val="16"/>
-                <w:highlight w:val="yellow"/>
               </w:rPr>
               <w:t>ACREDITA LA CORRECTA OPERACIÓN Y FUNCIONAMIENTO DE LOS EQUIPOS Y PROGRAMAS INFORMÁTICOS PARA LLEVAR CONTROLES VOLUMÉTRICOS</w:t>
             </w:r>
@@ -8180,7 +7537,6 @@
                 <w:b/>
                 <w:sz w:val="16"/>
                 <w:szCs w:val="16"/>
-                <w:highlight w:val="yellow"/>
               </w:rPr>
             </w:pPr>
           </w:p>
@@ -8208,7 +7564,6 @@
                 <w:b/>
                 <w:sz w:val="16"/>
                 <w:szCs w:val="16"/>
-                <w:highlight w:val="yellow"/>
               </w:rPr>
             </w:pPr>
           </w:p>
@@ -8232,7 +7587,6 @@
                 <w:b/>
                 <w:sz w:val="16"/>
                 <w:szCs w:val="16"/>
-                <w:highlight w:val="yellow"/>
               </w:rPr>
             </w:pPr>
           </w:p>
@@ -8569,27 +7923,7 @@
                 <w:sz w:val="16"/>
                 <w:szCs w:val="16"/>
               </w:rPr>
-              <w:t xml:space="preserve">30.5.1 e) l </w:t>
-            </w:r>
-            <w:proofErr w:type="spellStart"/>
-            <w:r>
-              <w:rPr>
-                <w:rFonts w:ascii="Montserrat" w:hAnsi="Montserrat"/>
-                <w:bCs/>
-                <w:sz w:val="16"/>
-                <w:szCs w:val="16"/>
-              </w:rPr>
-              <w:t>iii</w:t>
-            </w:r>
-            <w:proofErr w:type="spellEnd"/>
-            <w:r>
-              <w:rPr>
-                <w:rFonts w:ascii="Montserrat" w:hAnsi="Montserrat"/>
-                <w:bCs/>
-                <w:sz w:val="16"/>
-                <w:szCs w:val="16"/>
-              </w:rPr>
-              <w:t xml:space="preserve">. Cuenta con calibraciones para los sistemas dinámicos (Dispensarios). </w:t>
+              <w:t xml:space="preserve">30.5.1 e) l iii. Cuenta con calibraciones para los sistemas dinámicos (Dispensarios). </w:t>
             </w:r>
           </w:p>
           <w:p>
@@ -8612,27 +7946,7 @@
                 <w:sz w:val="16"/>
                 <w:szCs w:val="16"/>
               </w:rPr>
-              <w:t xml:space="preserve">30.5.1 e) 2. </w:t>
-            </w:r>
-            <w:proofErr w:type="spellStart"/>
-            <w:r>
-              <w:rPr>
-                <w:rFonts w:ascii="Montserrat" w:hAnsi="Montserrat"/>
-                <w:bCs/>
-                <w:sz w:val="16"/>
-                <w:szCs w:val="16"/>
-              </w:rPr>
-              <w:t>iii</w:t>
-            </w:r>
-            <w:proofErr w:type="spellEnd"/>
-            <w:r>
-              <w:rPr>
-                <w:rFonts w:ascii="Montserrat" w:hAnsi="Montserrat"/>
-                <w:bCs/>
-                <w:sz w:val="16"/>
-                <w:szCs w:val="16"/>
-              </w:rPr>
-              <w:t xml:space="preserve">. </w:t>
+              <w:t xml:space="preserve">30.5.1 e) 2. iii. </w:t>
             </w:r>
             <w:r>
               <w:rPr>
@@ -8960,16 +8274,7 @@
                 <w:sz w:val="16"/>
                 <w:szCs w:val="16"/>
               </w:rPr>
-              <w:t xml:space="preserve"> procedimientos</w:t>
-            </w:r>
-            <w:r>
-              <w:rPr>
-                <w:rFonts w:ascii="Montserrat" w:hAnsi="Montserrat"/>
-                <w:bCs/>
-                <w:sz w:val="16"/>
-                <w:szCs w:val="16"/>
-              </w:rPr>
-              <w:t xml:space="preserve"> </w:t>
+              <w:t xml:space="preserve"> procedimientos </w:t>
             </w:r>
           </w:p>
           <w:p>
@@ -9151,16 +8456,14 @@
                 <w:b/>
                 <w:sz w:val="16"/>
                 <w:szCs w:val="16"/>
-                <w:highlight w:val="yellow"/>
-              </w:rPr>
-            </w:pPr>
-            <w:r>
-              <w:rPr>
-                <w:rFonts w:ascii="Montserrat" w:hAnsi="Montserrat"/>
-                <w:b/>
-                <w:sz w:val="16"/>
-                <w:szCs w:val="16"/>
-                <w:highlight w:val="yellow"/>
+              </w:rPr>
+            </w:pPr>
+            <w:r>
+              <w:rPr>
+                <w:rFonts w:ascii="Montserrat" w:hAnsi="Montserrat"/>
+                <w:b/>
+                <w:sz w:val="16"/>
+                <w:szCs w:val="16"/>
               </w:rPr>
               <w:t>I</w:t>
             </w:r>
@@ -9170,7 +8473,6 @@
                 <w:b/>
                 <w:sz w:val="16"/>
                 <w:szCs w:val="16"/>
-                <w:highlight w:val="yellow"/>
               </w:rPr>
               <w:t>)</w:t>
             </w:r>
@@ -9180,7 +8482,6 @@
                 <w:b/>
                 <w:sz w:val="16"/>
                 <w:szCs w:val="16"/>
-                <w:highlight w:val="yellow"/>
               </w:rPr>
               <w:tab/>
               <w:t xml:space="preserve">DATOS DEL PERSONAL DE PROVEEDOR </w:t>
@@ -9191,7 +8492,6 @@
                 <w:b/>
                 <w:sz w:val="16"/>
                 <w:szCs w:val="16"/>
-                <w:highlight w:val="yellow"/>
               </w:rPr>
               <w:t>QUE EMITE EL CERTIFICADO.</w:t>
             </w:r>
@@ -9271,16 +8571,7 @@
                 <w:sz w:val="16"/>
                 <w:szCs w:val="16"/>
               </w:rPr>
-              <w:t xml:space="preserve">EN </w:t>
-            </w:r>
-            <w:proofErr w:type="gramStart"/>
-            <w:r>
-              <w:rPr>
-                <w:rFonts w:ascii="Montserrat" w:hAnsi="Montserrat"/>
-                <w:sz w:val="16"/>
-                <w:szCs w:val="16"/>
-              </w:rPr>
-              <w:t>EL</w:t>
+              <w:t>EN EL</w:t>
             </w:r>
             <w:r>
               <w:rPr>
@@ -9290,7 +8581,6 @@
               </w:rPr>
               <w:t xml:space="preserve"> RFC</w:t>
             </w:r>
-            <w:proofErr w:type="gramEnd"/>
           </w:p>
         </w:tc>
       </w:tr>
@@ -9320,23 +8610,13 @@
                 <w:szCs w:val="16"/>
               </w:rPr>
             </w:pPr>
-            <w:proofErr w:type="gramStart"/>
-            <w:r>
-              <w:rPr>
-                <w:rFonts w:ascii="Montserrat" w:hAnsi="Montserrat"/>
-                <w:sz w:val="16"/>
-                <w:szCs w:val="16"/>
-              </w:rPr>
-              <w:t>JOSÉ  EDMUNDO</w:t>
-            </w:r>
-            <w:proofErr w:type="gramEnd"/>
-            <w:r>
-              <w:rPr>
-                <w:rFonts w:ascii="Montserrat" w:hAnsi="Montserrat"/>
-                <w:sz w:val="16"/>
-                <w:szCs w:val="16"/>
-              </w:rPr>
-              <w:t xml:space="preserve"> CABRERA VARGAS</w:t>
+            <w:r>
+              <w:rPr>
+                <w:rFonts w:ascii="Montserrat" w:hAnsi="Montserrat"/>
+                <w:sz w:val="16"/>
+                <w:szCs w:val="16"/>
+              </w:rPr>
+              <w:t>${nombre_verificador}</w:t>
             </w:r>
           </w:p>
         </w:tc>
@@ -9369,7 +8649,7 @@
                 <w:sz w:val="16"/>
                 <w:szCs w:val="16"/>
               </w:rPr>
-              <w:t>C</w:t>
+              <w:t>${v1}</w:t>
             </w:r>
           </w:p>
         </w:tc>
@@ -9382,27 +8662,26 @@
               <w:bottom w:val="single" w:sz="6" w:space="0" w:color="000000"/>
               <w:right w:val="single" w:sz="6" w:space="0" w:color="000000"/>
             </w:tcBorders>
-            <w:vAlign w:val="center"/>
-          </w:tcPr>
-          <w:p>
-            <w:pPr>
-              <w:pStyle w:val="Texto"/>
-              <w:spacing w:before="20" w:after="20" w:line="180" w:lineRule="exact"/>
-              <w:ind w:firstLine="0"/>
-              <w:jc w:val="center"/>
-              <w:rPr>
-                <w:rFonts w:ascii="Montserrat" w:hAnsi="Montserrat"/>
-                <w:sz w:val="16"/>
-                <w:szCs w:val="16"/>
-              </w:rPr>
-            </w:pPr>
-            <w:r>
-              <w:rPr>
-                <w:rFonts w:ascii="Montserrat" w:hAnsi="Montserrat"/>
-                <w:sz w:val="16"/>
-                <w:szCs w:val="16"/>
-              </w:rPr>
-              <w:t>A</w:t>
+          </w:tcPr>
+          <w:p>
+            <w:pPr>
+              <w:pStyle w:val="Texto"/>
+              <w:spacing w:before="20" w:after="20" w:line="180" w:lineRule="exact"/>
+              <w:ind w:firstLine="0"/>
+              <w:jc w:val="center"/>
+              <w:rPr>
+                <w:rFonts w:ascii="Montserrat" w:hAnsi="Montserrat"/>
+                <w:sz w:val="16"/>
+                <w:szCs w:val="16"/>
+              </w:rPr>
+            </w:pPr>
+            <w:r>
+              <w:rPr>
+                <w:rFonts w:ascii="Montserrat" w:hAnsi="Montserrat"/>
+                <w:sz w:val="16"/>
+                <w:szCs w:val="16"/>
+              </w:rPr>
+              <w:t>${v2}</w:t>
             </w:r>
           </w:p>
         </w:tc>
@@ -9415,27 +8694,26 @@
               <w:bottom w:val="single" w:sz="6" w:space="0" w:color="000000"/>
               <w:right w:val="single" w:sz="6" w:space="0" w:color="000000"/>
             </w:tcBorders>
-            <w:vAlign w:val="center"/>
-          </w:tcPr>
-          <w:p>
-            <w:pPr>
-              <w:pStyle w:val="Texto"/>
-              <w:spacing w:before="20" w:after="20" w:line="180" w:lineRule="exact"/>
-              <w:ind w:firstLine="0"/>
-              <w:jc w:val="center"/>
-              <w:rPr>
-                <w:rFonts w:ascii="Montserrat" w:hAnsi="Montserrat"/>
-                <w:sz w:val="16"/>
-                <w:szCs w:val="16"/>
-              </w:rPr>
-            </w:pPr>
-            <w:r>
-              <w:rPr>
-                <w:rFonts w:ascii="Montserrat" w:hAnsi="Montserrat"/>
-                <w:sz w:val="16"/>
-                <w:szCs w:val="16"/>
-              </w:rPr>
-              <w:t>V</w:t>
+          </w:tcPr>
+          <w:p>
+            <w:pPr>
+              <w:pStyle w:val="Texto"/>
+              <w:spacing w:before="20" w:after="20" w:line="180" w:lineRule="exact"/>
+              <w:ind w:firstLine="0"/>
+              <w:jc w:val="center"/>
+              <w:rPr>
+                <w:rFonts w:ascii="Montserrat" w:hAnsi="Montserrat"/>
+                <w:sz w:val="16"/>
+                <w:szCs w:val="16"/>
+              </w:rPr>
+            </w:pPr>
+            <w:r>
+              <w:rPr>
+                <w:rFonts w:ascii="Montserrat" w:hAnsi="Montserrat"/>
+                <w:sz w:val="16"/>
+                <w:szCs w:val="16"/>
+              </w:rPr>
+              <w:t>${v3}</w:t>
             </w:r>
           </w:p>
         </w:tc>
@@ -9448,27 +8726,26 @@
               <w:bottom w:val="single" w:sz="6" w:space="0" w:color="000000"/>
               <w:right w:val="single" w:sz="6" w:space="0" w:color="000000"/>
             </w:tcBorders>
-            <w:vAlign w:val="center"/>
-          </w:tcPr>
-          <w:p>
-            <w:pPr>
-              <w:pStyle w:val="Texto"/>
-              <w:spacing w:before="20" w:after="20" w:line="180" w:lineRule="exact"/>
-              <w:ind w:firstLine="0"/>
-              <w:jc w:val="center"/>
-              <w:rPr>
-                <w:rFonts w:ascii="Montserrat" w:hAnsi="Montserrat"/>
-                <w:sz w:val="16"/>
-                <w:szCs w:val="16"/>
-              </w:rPr>
-            </w:pPr>
-            <w:r>
-              <w:rPr>
-                <w:rFonts w:ascii="Montserrat" w:hAnsi="Montserrat"/>
-                <w:sz w:val="16"/>
-                <w:szCs w:val="16"/>
-              </w:rPr>
-              <w:t>E</w:t>
+          </w:tcPr>
+          <w:p>
+            <w:pPr>
+              <w:pStyle w:val="Texto"/>
+              <w:spacing w:before="20" w:after="20" w:line="180" w:lineRule="exact"/>
+              <w:ind w:firstLine="0"/>
+              <w:jc w:val="center"/>
+              <w:rPr>
+                <w:rFonts w:ascii="Montserrat" w:hAnsi="Montserrat"/>
+                <w:sz w:val="16"/>
+                <w:szCs w:val="16"/>
+              </w:rPr>
+            </w:pPr>
+            <w:r>
+              <w:rPr>
+                <w:rFonts w:ascii="Montserrat" w:hAnsi="Montserrat"/>
+                <w:sz w:val="16"/>
+                <w:szCs w:val="16"/>
+              </w:rPr>
+              <w:t>${v4}</w:t>
             </w:r>
           </w:p>
         </w:tc>
@@ -9481,27 +8758,26 @@
               <w:bottom w:val="single" w:sz="6" w:space="0" w:color="000000"/>
               <w:right w:val="single" w:sz="6" w:space="0" w:color="000000"/>
             </w:tcBorders>
-            <w:vAlign w:val="center"/>
-          </w:tcPr>
-          <w:p>
-            <w:pPr>
-              <w:pStyle w:val="Texto"/>
-              <w:spacing w:before="20" w:after="20" w:line="180" w:lineRule="exact"/>
-              <w:ind w:firstLine="0"/>
-              <w:jc w:val="center"/>
-              <w:rPr>
-                <w:rFonts w:ascii="Montserrat" w:hAnsi="Montserrat"/>
-                <w:sz w:val="16"/>
-                <w:szCs w:val="16"/>
-              </w:rPr>
-            </w:pPr>
-            <w:r>
-              <w:rPr>
-                <w:rFonts w:ascii="Montserrat" w:hAnsi="Montserrat"/>
-                <w:sz w:val="16"/>
-                <w:szCs w:val="16"/>
-              </w:rPr>
-              <w:t>8</w:t>
+          </w:tcPr>
+          <w:p>
+            <w:pPr>
+              <w:pStyle w:val="Texto"/>
+              <w:spacing w:before="20" w:after="20" w:line="180" w:lineRule="exact"/>
+              <w:ind w:firstLine="0"/>
+              <w:jc w:val="center"/>
+              <w:rPr>
+                <w:rFonts w:ascii="Montserrat" w:hAnsi="Montserrat"/>
+                <w:sz w:val="16"/>
+                <w:szCs w:val="16"/>
+              </w:rPr>
+            </w:pPr>
+            <w:r>
+              <w:rPr>
+                <w:rFonts w:ascii="Montserrat" w:hAnsi="Montserrat"/>
+                <w:sz w:val="16"/>
+                <w:szCs w:val="16"/>
+              </w:rPr>
+              <w:t>${v5}</w:t>
             </w:r>
           </w:p>
         </w:tc>
@@ -9514,27 +8790,26 @@
               <w:bottom w:val="single" w:sz="6" w:space="0" w:color="000000"/>
               <w:right w:val="single" w:sz="6" w:space="0" w:color="000000"/>
             </w:tcBorders>
-            <w:vAlign w:val="center"/>
-          </w:tcPr>
-          <w:p>
-            <w:pPr>
-              <w:pStyle w:val="Texto"/>
-              <w:spacing w:before="20" w:after="20" w:line="180" w:lineRule="exact"/>
-              <w:ind w:firstLine="0"/>
-              <w:jc w:val="center"/>
-              <w:rPr>
-                <w:rFonts w:ascii="Montserrat" w:hAnsi="Montserrat"/>
-                <w:sz w:val="16"/>
-                <w:szCs w:val="16"/>
-              </w:rPr>
-            </w:pPr>
-            <w:r>
-              <w:rPr>
-                <w:rFonts w:ascii="Montserrat" w:hAnsi="Montserrat"/>
-                <w:sz w:val="16"/>
-                <w:szCs w:val="16"/>
-              </w:rPr>
-              <w:t>1</w:t>
+          </w:tcPr>
+          <w:p>
+            <w:pPr>
+              <w:pStyle w:val="Texto"/>
+              <w:spacing w:before="20" w:after="20" w:line="180" w:lineRule="exact"/>
+              <w:ind w:firstLine="0"/>
+              <w:jc w:val="center"/>
+              <w:rPr>
+                <w:rFonts w:ascii="Montserrat" w:hAnsi="Montserrat"/>
+                <w:sz w:val="16"/>
+                <w:szCs w:val="16"/>
+              </w:rPr>
+            </w:pPr>
+            <w:r>
+              <w:rPr>
+                <w:rFonts w:ascii="Montserrat" w:hAnsi="Montserrat"/>
+                <w:sz w:val="16"/>
+                <w:szCs w:val="16"/>
+              </w:rPr>
+              <w:t>${v6}</w:t>
             </w:r>
           </w:p>
         </w:tc>
@@ -9547,27 +8822,26 @@
               <w:bottom w:val="single" w:sz="6" w:space="0" w:color="000000"/>
               <w:right w:val="single" w:sz="6" w:space="0" w:color="000000"/>
             </w:tcBorders>
-            <w:vAlign w:val="center"/>
-          </w:tcPr>
-          <w:p>
-            <w:pPr>
-              <w:pStyle w:val="Texto"/>
-              <w:spacing w:before="20" w:after="20" w:line="180" w:lineRule="exact"/>
-              <w:ind w:firstLine="0"/>
-              <w:jc w:val="center"/>
-              <w:rPr>
-                <w:rFonts w:ascii="Montserrat" w:hAnsi="Montserrat"/>
-                <w:sz w:val="16"/>
-                <w:szCs w:val="16"/>
-              </w:rPr>
-            </w:pPr>
-            <w:r>
-              <w:rPr>
-                <w:rFonts w:ascii="Montserrat" w:hAnsi="Montserrat"/>
-                <w:sz w:val="16"/>
-                <w:szCs w:val="16"/>
-              </w:rPr>
-              <w:t>0</w:t>
+          </w:tcPr>
+          <w:p>
+            <w:pPr>
+              <w:pStyle w:val="Texto"/>
+              <w:spacing w:before="20" w:after="20" w:line="180" w:lineRule="exact"/>
+              <w:ind w:firstLine="0"/>
+              <w:jc w:val="center"/>
+              <w:rPr>
+                <w:rFonts w:ascii="Montserrat" w:hAnsi="Montserrat"/>
+                <w:sz w:val="16"/>
+                <w:szCs w:val="16"/>
+              </w:rPr>
+            </w:pPr>
+            <w:r>
+              <w:rPr>
+                <w:rFonts w:ascii="Montserrat" w:hAnsi="Montserrat"/>
+                <w:sz w:val="16"/>
+                <w:szCs w:val="16"/>
+              </w:rPr>
+              <w:t>${v7}</w:t>
             </w:r>
           </w:p>
         </w:tc>
@@ -9580,27 +8854,26 @@
               <w:bottom w:val="single" w:sz="6" w:space="0" w:color="000000"/>
               <w:right w:val="single" w:sz="6" w:space="0" w:color="000000"/>
             </w:tcBorders>
-            <w:vAlign w:val="center"/>
-          </w:tcPr>
-          <w:p>
-            <w:pPr>
-              <w:pStyle w:val="Texto"/>
-              <w:spacing w:before="20" w:after="20" w:line="180" w:lineRule="exact"/>
-              <w:ind w:firstLine="0"/>
-              <w:jc w:val="center"/>
-              <w:rPr>
-                <w:rFonts w:ascii="Montserrat" w:hAnsi="Montserrat"/>
-                <w:sz w:val="16"/>
-                <w:szCs w:val="16"/>
-              </w:rPr>
-            </w:pPr>
-            <w:r>
-              <w:rPr>
-                <w:rFonts w:ascii="Montserrat" w:hAnsi="Montserrat"/>
-                <w:sz w:val="16"/>
-                <w:szCs w:val="16"/>
-              </w:rPr>
-              <w:t>4</w:t>
+          </w:tcPr>
+          <w:p>
+            <w:pPr>
+              <w:pStyle w:val="Texto"/>
+              <w:spacing w:before="20" w:after="20" w:line="180" w:lineRule="exact"/>
+              <w:ind w:firstLine="0"/>
+              <w:jc w:val="center"/>
+              <w:rPr>
+                <w:rFonts w:ascii="Montserrat" w:hAnsi="Montserrat"/>
+                <w:sz w:val="16"/>
+                <w:szCs w:val="16"/>
+              </w:rPr>
+            </w:pPr>
+            <w:r>
+              <w:rPr>
+                <w:rFonts w:ascii="Montserrat" w:hAnsi="Montserrat"/>
+                <w:sz w:val="16"/>
+                <w:szCs w:val="16"/>
+              </w:rPr>
+              <w:t>${v8}</w:t>
             </w:r>
           </w:p>
         </w:tc>
@@ -9613,27 +8886,26 @@
               <w:bottom w:val="single" w:sz="6" w:space="0" w:color="000000"/>
               <w:right w:val="single" w:sz="6" w:space="0" w:color="000000"/>
             </w:tcBorders>
-            <w:vAlign w:val="center"/>
-          </w:tcPr>
-          <w:p>
-            <w:pPr>
-              <w:pStyle w:val="Texto"/>
-              <w:spacing w:before="20" w:after="20" w:line="180" w:lineRule="exact"/>
-              <w:ind w:firstLine="0"/>
-              <w:jc w:val="center"/>
-              <w:rPr>
-                <w:rFonts w:ascii="Montserrat" w:hAnsi="Montserrat"/>
-                <w:sz w:val="16"/>
-                <w:szCs w:val="16"/>
-              </w:rPr>
-            </w:pPr>
-            <w:r>
-              <w:rPr>
-                <w:rFonts w:ascii="Montserrat" w:hAnsi="Montserrat"/>
-                <w:sz w:val="16"/>
-                <w:szCs w:val="16"/>
-              </w:rPr>
-              <w:t>1</w:t>
+          </w:tcPr>
+          <w:p>
+            <w:pPr>
+              <w:pStyle w:val="Texto"/>
+              <w:spacing w:before="20" w:after="20" w:line="180" w:lineRule="exact"/>
+              <w:ind w:firstLine="0"/>
+              <w:jc w:val="center"/>
+              <w:rPr>
+                <w:rFonts w:ascii="Montserrat" w:hAnsi="Montserrat"/>
+                <w:sz w:val="16"/>
+                <w:szCs w:val="16"/>
+              </w:rPr>
+            </w:pPr>
+            <w:r>
+              <w:rPr>
+                <w:rFonts w:ascii="Montserrat" w:hAnsi="Montserrat"/>
+                <w:sz w:val="16"/>
+                <w:szCs w:val="16"/>
+              </w:rPr>
+              <w:t>${v9}</w:t>
             </w:r>
           </w:p>
         </w:tc>
@@ -9646,27 +8918,26 @@
               <w:bottom w:val="single" w:sz="6" w:space="0" w:color="000000"/>
               <w:right w:val="single" w:sz="6" w:space="0" w:color="000000"/>
             </w:tcBorders>
-            <w:vAlign w:val="center"/>
-          </w:tcPr>
-          <w:p>
-            <w:pPr>
-              <w:pStyle w:val="Texto"/>
-              <w:spacing w:before="20" w:after="20" w:line="180" w:lineRule="exact"/>
-              <w:ind w:firstLine="0"/>
-              <w:jc w:val="center"/>
-              <w:rPr>
-                <w:rFonts w:ascii="Montserrat" w:hAnsi="Montserrat"/>
-                <w:sz w:val="16"/>
-                <w:szCs w:val="16"/>
-              </w:rPr>
-            </w:pPr>
-            <w:r>
-              <w:rPr>
-                <w:rFonts w:ascii="Montserrat" w:hAnsi="Montserrat"/>
-                <w:sz w:val="16"/>
-                <w:szCs w:val="16"/>
-              </w:rPr>
-              <w:t>4</w:t>
+          </w:tcPr>
+          <w:p>
+            <w:pPr>
+              <w:pStyle w:val="Texto"/>
+              <w:spacing w:before="20" w:after="20" w:line="180" w:lineRule="exact"/>
+              <w:ind w:firstLine="0"/>
+              <w:jc w:val="center"/>
+              <w:rPr>
+                <w:rFonts w:ascii="Montserrat" w:hAnsi="Montserrat"/>
+                <w:sz w:val="16"/>
+                <w:szCs w:val="16"/>
+              </w:rPr>
+            </w:pPr>
+            <w:r>
+              <w:rPr>
+                <w:rFonts w:ascii="Montserrat" w:hAnsi="Montserrat"/>
+                <w:sz w:val="16"/>
+                <w:szCs w:val="16"/>
+              </w:rPr>
+              <w:t>${v10}</w:t>
             </w:r>
           </w:p>
         </w:tc>
@@ -9679,27 +8950,26 @@
               <w:bottom w:val="single" w:sz="6" w:space="0" w:color="000000"/>
               <w:right w:val="single" w:sz="6" w:space="0" w:color="000000"/>
             </w:tcBorders>
-            <w:vAlign w:val="center"/>
-          </w:tcPr>
-          <w:p>
-            <w:pPr>
-              <w:pStyle w:val="Texto"/>
-              <w:spacing w:before="20" w:after="20" w:line="180" w:lineRule="exact"/>
-              <w:ind w:firstLine="0"/>
-              <w:jc w:val="center"/>
-              <w:rPr>
-                <w:rFonts w:ascii="Montserrat" w:hAnsi="Montserrat"/>
-                <w:sz w:val="16"/>
-                <w:szCs w:val="16"/>
-              </w:rPr>
-            </w:pPr>
-            <w:r>
-              <w:rPr>
-                <w:rFonts w:ascii="Montserrat" w:hAnsi="Montserrat"/>
-                <w:sz w:val="16"/>
-                <w:szCs w:val="16"/>
-              </w:rPr>
-              <w:t>M</w:t>
+          </w:tcPr>
+          <w:p>
+            <w:pPr>
+              <w:pStyle w:val="Texto"/>
+              <w:spacing w:before="20" w:after="20" w:line="180" w:lineRule="exact"/>
+              <w:ind w:firstLine="0"/>
+              <w:jc w:val="center"/>
+              <w:rPr>
+                <w:rFonts w:ascii="Montserrat" w:hAnsi="Montserrat"/>
+                <w:sz w:val="16"/>
+                <w:szCs w:val="16"/>
+              </w:rPr>
+            </w:pPr>
+            <w:r>
+              <w:rPr>
+                <w:rFonts w:ascii="Montserrat" w:hAnsi="Montserrat"/>
+                <w:sz w:val="16"/>
+                <w:szCs w:val="16"/>
+              </w:rPr>
+              <w:t>${v11}</w:t>
             </w:r>
           </w:p>
         </w:tc>
@@ -9712,27 +8982,26 @@
               <w:bottom w:val="single" w:sz="6" w:space="0" w:color="000000"/>
               <w:right w:val="single" w:sz="6" w:space="0" w:color="000000"/>
             </w:tcBorders>
-            <w:vAlign w:val="center"/>
-          </w:tcPr>
-          <w:p>
-            <w:pPr>
-              <w:pStyle w:val="Texto"/>
-              <w:spacing w:before="20" w:after="20" w:line="180" w:lineRule="exact"/>
-              <w:ind w:firstLine="0"/>
-              <w:jc w:val="center"/>
-              <w:rPr>
-                <w:rFonts w:ascii="Montserrat" w:hAnsi="Montserrat"/>
-                <w:sz w:val="16"/>
-                <w:szCs w:val="16"/>
-              </w:rPr>
-            </w:pPr>
-            <w:r>
-              <w:rPr>
-                <w:rFonts w:ascii="Montserrat" w:hAnsi="Montserrat"/>
-                <w:sz w:val="16"/>
-                <w:szCs w:val="16"/>
-              </w:rPr>
-              <w:t>6</w:t>
+          </w:tcPr>
+          <w:p>
+            <w:pPr>
+              <w:pStyle w:val="Texto"/>
+              <w:spacing w:before="20" w:after="20" w:line="180" w:lineRule="exact"/>
+              <w:ind w:firstLine="0"/>
+              <w:jc w:val="center"/>
+              <w:rPr>
+                <w:rFonts w:ascii="Montserrat" w:hAnsi="Montserrat"/>
+                <w:sz w:val="16"/>
+                <w:szCs w:val="16"/>
+              </w:rPr>
+            </w:pPr>
+            <w:r>
+              <w:rPr>
+                <w:rFonts w:ascii="Montserrat" w:hAnsi="Montserrat"/>
+                <w:sz w:val="16"/>
+                <w:szCs w:val="16"/>
+              </w:rPr>
+              <w:t>${v12}</w:t>
             </w:r>
           </w:p>
         </w:tc>
@@ -9745,27 +9014,26 @@
               <w:bottom w:val="single" w:sz="6" w:space="0" w:color="000000"/>
               <w:right w:val="single" w:sz="12" w:space="0" w:color="000000"/>
             </w:tcBorders>
-            <w:vAlign w:val="center"/>
-          </w:tcPr>
-          <w:p>
-            <w:pPr>
-              <w:pStyle w:val="Texto"/>
-              <w:spacing w:before="20" w:after="20" w:line="180" w:lineRule="exact"/>
-              <w:ind w:firstLine="0"/>
-              <w:jc w:val="center"/>
-              <w:rPr>
-                <w:rFonts w:ascii="Montserrat" w:hAnsi="Montserrat"/>
-                <w:sz w:val="16"/>
-                <w:szCs w:val="16"/>
-              </w:rPr>
-            </w:pPr>
-            <w:r>
-              <w:rPr>
-                <w:rFonts w:ascii="Montserrat" w:hAnsi="Montserrat"/>
-                <w:sz w:val="16"/>
-                <w:szCs w:val="16"/>
-              </w:rPr>
-              <w:t>8</w:t>
+          </w:tcPr>
+          <w:p>
+            <w:pPr>
+              <w:pStyle w:val="Texto"/>
+              <w:spacing w:before="20" w:after="20" w:line="180" w:lineRule="exact"/>
+              <w:ind w:firstLine="0"/>
+              <w:jc w:val="center"/>
+              <w:rPr>
+                <w:rFonts w:ascii="Montserrat" w:hAnsi="Montserrat"/>
+                <w:sz w:val="16"/>
+                <w:szCs w:val="16"/>
+              </w:rPr>
+            </w:pPr>
+            <w:r>
+              <w:rPr>
+                <w:rFonts w:ascii="Montserrat" w:hAnsi="Montserrat"/>
+                <w:sz w:val="16"/>
+                <w:szCs w:val="16"/>
+              </w:rPr>
+              <w:t>${v13}</w:t>
             </w:r>
           </w:p>
         </w:tc>
@@ -10229,16 +9497,7 @@
                 <w:sz w:val="16"/>
                 <w:szCs w:val="16"/>
               </w:rPr>
-              <w:t xml:space="preserve">EN </w:t>
-            </w:r>
-            <w:proofErr w:type="gramStart"/>
-            <w:r>
-              <w:rPr>
-                <w:rFonts w:ascii="Montserrat" w:hAnsi="Montserrat"/>
-                <w:sz w:val="16"/>
-                <w:szCs w:val="16"/>
-              </w:rPr>
-              <w:t>EL</w:t>
+              <w:t>EN EL</w:t>
             </w:r>
             <w:r>
               <w:rPr>
@@ -10248,7 +9507,6 @@
               </w:rPr>
               <w:t xml:space="preserve"> RFC</w:t>
             </w:r>
-            <w:proofErr w:type="gramEnd"/>
           </w:p>
         </w:tc>
       </w:tr>
@@ -10895,39 +10153,7 @@
                 <w:szCs w:val="18"/>
               </w:rPr>
               <w:tab/>
-              <w:t xml:space="preserve">Anote la fecha en que presenta su solicitud </w:t>
-            </w:r>
-            <w:proofErr w:type="spellStart"/>
-            <w:r>
-              <w:rPr>
-                <w:rFonts w:ascii="Montserrat" w:hAnsi="Montserrat"/>
-                <w:szCs w:val="18"/>
-              </w:rPr>
-              <w:t>dd</w:t>
-            </w:r>
-            <w:proofErr w:type="spellEnd"/>
-            <w:r>
-              <w:rPr>
-                <w:rFonts w:ascii="Montserrat" w:hAnsi="Montserrat"/>
-                <w:szCs w:val="18"/>
-              </w:rPr>
-              <w:t>/mm/</w:t>
-            </w:r>
-            <w:proofErr w:type="spellStart"/>
-            <w:r>
-              <w:rPr>
-                <w:rFonts w:ascii="Montserrat" w:hAnsi="Montserrat"/>
-                <w:szCs w:val="18"/>
-              </w:rPr>
-              <w:t>aaaa</w:t>
-            </w:r>
-            <w:proofErr w:type="spellEnd"/>
-            <w:r>
-              <w:rPr>
-                <w:rFonts w:ascii="Montserrat" w:hAnsi="Montserrat"/>
-                <w:szCs w:val="18"/>
-              </w:rPr>
-              <w:t>.</w:t>
+              <w:t>Anote la fecha en que presenta su solicitud dd/mm/aaaa.</w:t>
             </w:r>
           </w:p>
           <w:p>
@@ -10988,23 +10214,7 @@
                 <w:rFonts w:ascii="Montserrat" w:hAnsi="Montserrat"/>
                 <w:szCs w:val="18"/>
               </w:rPr>
-              <w:t xml:space="preserve"> RFC del proveedor, seguido de cinco números únicos y consecutivos que correspondan al orden cronológico de emisión del certificado en el año, seguidos de cuatro números que correspondan al año de emisión </w:t>
-            </w:r>
-            <w:proofErr w:type="gramStart"/>
-            <w:r>
-              <w:rPr>
-                <w:rFonts w:ascii="Montserrat" w:hAnsi="Montserrat"/>
-                <w:szCs w:val="18"/>
-              </w:rPr>
-              <w:t>del mismo</w:t>
-            </w:r>
-            <w:proofErr w:type="gramEnd"/>
-            <w:r>
-              <w:rPr>
-                <w:rFonts w:ascii="Montserrat" w:hAnsi="Montserrat"/>
-                <w:szCs w:val="18"/>
-              </w:rPr>
-              <w:t>.</w:t>
+              <w:t xml:space="preserve"> RFC del proveedor, seguido de cinco números únicos y consecutivos que correspondan al orden cronológico de emisión del certificado en el año, seguidos de cuatro números que correspondan al año de emisión del mismo.</w:t>
             </w:r>
           </w:p>
           <w:p>
@@ -11522,13 +10732,6 @@
                 <w:lang w:val="es-MX"/>
               </w:rPr>
               <w:tab/>
-            </w:r>
-            <w:r>
-              <w:rPr>
-                <w:rFonts w:ascii="Montserrat" w:hAnsi="Montserrat"/>
-                <w:szCs w:val="18"/>
-                <w:lang w:val="es-MX"/>
-              </w:rPr>
               <w:t xml:space="preserve">En caso de ser más de un proveedor deberán abrirse las casillas necesarias </w:t>
             </w:r>
             <w:r>
@@ -11707,12 +10910,6 @@
                 <w:szCs w:val="18"/>
               </w:rPr>
               <w:tab/>
-            </w:r>
-            <w:r>
-              <w:rPr>
-                <w:rFonts w:ascii="Montserrat" w:hAnsi="Montserrat"/>
-                <w:szCs w:val="18"/>
-              </w:rPr>
               <w:t>Tratándose de sujetos que se dediquen a la comercialización de hidrocarburos o petrolíferos, se deberá registrar solamente los datos de identificación de los programas informáticos para llevar controles volumétricos.</w:t>
             </w:r>
           </w:p>
@@ -11777,39 +10974,7 @@
                 <w:rFonts w:ascii="Montserrat" w:hAnsi="Montserrat"/>
                 <w:szCs w:val="18"/>
               </w:rPr>
-              <w:t xml:space="preserve">Anote en cada campo las fechas correspondientes </w:t>
-            </w:r>
-            <w:proofErr w:type="spellStart"/>
-            <w:r>
-              <w:rPr>
-                <w:rFonts w:ascii="Montserrat" w:hAnsi="Montserrat"/>
-                <w:szCs w:val="18"/>
-              </w:rPr>
-              <w:t>dd</w:t>
-            </w:r>
-            <w:proofErr w:type="spellEnd"/>
-            <w:r>
-              <w:rPr>
-                <w:rFonts w:ascii="Montserrat" w:hAnsi="Montserrat"/>
-                <w:szCs w:val="18"/>
-              </w:rPr>
-              <w:t>/mm/</w:t>
-            </w:r>
-            <w:proofErr w:type="spellStart"/>
-            <w:r>
-              <w:rPr>
-                <w:rFonts w:ascii="Montserrat" w:hAnsi="Montserrat"/>
-                <w:szCs w:val="18"/>
-              </w:rPr>
-              <w:t>aaaa</w:t>
-            </w:r>
-            <w:proofErr w:type="spellEnd"/>
-            <w:r>
-              <w:rPr>
-                <w:rFonts w:ascii="Montserrat" w:hAnsi="Montserrat"/>
-                <w:szCs w:val="18"/>
-              </w:rPr>
-              <w:t>.</w:t>
+              <w:t>Anote en cada campo las fechas correspondientes dd/mm/aaaa.</w:t>
             </w:r>
           </w:p>
           <w:p>
@@ -12019,12 +11184,6 @@
                 <w:szCs w:val="18"/>
               </w:rPr>
               <w:tab/>
-            </w:r>
-            <w:r>
-              <w:rPr>
-                <w:rFonts w:ascii="Montserrat" w:hAnsi="Montserrat"/>
-                <w:szCs w:val="18"/>
-              </w:rPr>
               <w:t>Tratándose de sujetos que se dediquen a la comercialización de hidrocarburos o petrolíferos, se deberá identificar solamente los programas informáticos para llevar controles volumétricos.</w:t>
             </w:r>
           </w:p>
@@ -12161,7 +11320,6 @@
               </w:rPr>
               <w:tab/>
             </w:r>
-            <w:proofErr w:type="spellStart"/>
             <w:r>
               <w:rPr>
                 <w:rFonts w:ascii="Montserrat" w:hAnsi="Montserrat"/>
@@ -12169,7 +11327,6 @@
               </w:rPr>
               <w:t>Anote</w:t>
             </w:r>
-            <w:proofErr w:type="spellEnd"/>
             <w:r>
               <w:rPr>
                 <w:rFonts w:ascii="Montserrat" w:hAnsi="Montserrat"/>
@@ -12836,7 +11993,6 @@
       </w:rPr>
       <w:t>${</w:t>
     </w:r>
-    <w:proofErr w:type="spellStart"/>
     <w:r>
       <w:rPr>
         <w:rFonts w:ascii="Montserrat" w:hAnsi="Montserrat" w:cs="Arial"/>
@@ -12844,17 +12000,7 @@
         <w:sz w:val="14"/>
         <w:u w:val="single"/>
       </w:rPr>
-      <w:t>numeroFolioCertificado</w:t>
-    </w:r>
-    <w:proofErr w:type="spellEnd"/>
-    <w:r>
-      <w:rPr>
-        <w:rFonts w:ascii="Montserrat" w:hAnsi="Montserrat" w:cs="Arial"/>
-        <w:b/>
-        <w:sz w:val="14"/>
-        <w:u w:val="single"/>
-      </w:rPr>
-      <w:t>}</w:t>
+      <w:t>numeroFolioCertificado}</w:t>
     </w:r>
   </w:p>
   <w:p>

</xml_diff>